<commit_message>
ajustes de erros, ajuste da exibição do mapa no filtro da propriedade-rural
</commit_message>
<xml_diff>
--- a/aterwebsrv/doc/atividades/ajustes.docx
+++ b/aterwebsrv/doc/atividades/ajustes.docx
@@ -4627,9 +4627,599 @@
             <w:r>
               <w:t>Proposta de implantação: alguns colegas serem destacados e utilizar exclusivamente o EMATER web. Ver com a COPER.</w:t>
             </w:r>
+          </w:p>
+        </w:tc>
+        <w:tc>
+          <w:tcPr>
+            <w:tcW w:w="3478" w:type="dxa"/>
+          </w:tcPr>
+          <w:p/>
+        </w:tc>
+        <w:tc>
+          <w:tcPr>
+            <w:tcW w:w="1064" w:type="dxa"/>
+          </w:tcPr>
+          <w:p/>
+        </w:tc>
+      </w:tr>
+      <w:tr>
+        <w:tc>
+          <w:tcPr>
+            <w:tcW w:w="683" w:type="dxa"/>
+          </w:tcPr>
+          <w:p>
+            <w:pPr>
+              <w:pStyle w:val="PargrafodaLista"/>
+              <w:numPr>
+                <w:ilvl w:val="0"/>
+                <w:numId w:val="1"/>
+              </w:numPr>
+              <w:ind w:left="0" w:firstLine="0"/>
+            </w:pPr>
+          </w:p>
+        </w:tc>
+        <w:tc>
+          <w:tcPr>
+            <w:tcW w:w="1278" w:type="dxa"/>
+          </w:tcPr>
+          <w:p>
+            <w:r>
+              <w:t>17/07/2016</w:t>
+            </w:r>
+          </w:p>
+        </w:tc>
+        <w:tc>
+          <w:tcPr>
+            <w:tcW w:w="2441" w:type="dxa"/>
+          </w:tcPr>
+          <w:p>
+            <w:r>
+              <w:t>Rio Preto</w:t>
+            </w:r>
+          </w:p>
+        </w:tc>
+        <w:tc>
+          <w:tcPr>
+            <w:tcW w:w="1777" w:type="dxa"/>
+          </w:tcPr>
+          <w:p>
+            <w:r>
+              <w:t>EMATER web</w:t>
+            </w:r>
+          </w:p>
+        </w:tc>
+        <w:tc>
+          <w:tcPr>
+            <w:tcW w:w="4948" w:type="dxa"/>
+          </w:tcPr>
+          <w:p>
+            <w:r>
+              <w:t>O importador ignorou os beneficiários inativos. Utilizar esta informação para desliga-los das propriedades sem perder o vínculo histórico.</w:t>
+            </w:r>
+          </w:p>
+        </w:tc>
+        <w:tc>
+          <w:tcPr>
+            <w:tcW w:w="3478" w:type="dxa"/>
+          </w:tcPr>
+          <w:p/>
+        </w:tc>
+        <w:tc>
+          <w:tcPr>
+            <w:tcW w:w="1064" w:type="dxa"/>
+          </w:tcPr>
+          <w:p/>
+        </w:tc>
+      </w:tr>
+      <w:tr>
+        <w:tc>
+          <w:tcPr>
+            <w:tcW w:w="683" w:type="dxa"/>
+          </w:tcPr>
+          <w:p>
+            <w:pPr>
+              <w:pStyle w:val="PargrafodaLista"/>
+              <w:numPr>
+                <w:ilvl w:val="0"/>
+                <w:numId w:val="1"/>
+              </w:numPr>
+              <w:ind w:left="0" w:firstLine="0"/>
+            </w:pPr>
+          </w:p>
+        </w:tc>
+        <w:tc>
+          <w:tcPr>
+            <w:tcW w:w="1278" w:type="dxa"/>
+          </w:tcPr>
+          <w:p>
+            <w:r>
+              <w:t>17/07/2016</w:t>
+            </w:r>
+          </w:p>
+        </w:tc>
+        <w:tc>
+          <w:tcPr>
+            <w:tcW w:w="2441" w:type="dxa"/>
+          </w:tcPr>
+          <w:p>
+            <w:r>
+              <w:t>Rio Preto</w:t>
+            </w:r>
+          </w:p>
+        </w:tc>
+        <w:tc>
+          <w:tcPr>
+            <w:tcW w:w="1777" w:type="dxa"/>
+          </w:tcPr>
+          <w:p>
+            <w:r>
+              <w:t>EMATER web</w:t>
+            </w:r>
+          </w:p>
+        </w:tc>
+        <w:tc>
+          <w:tcPr>
+            <w:tcW w:w="4948" w:type="dxa"/>
+          </w:tcPr>
+          <w:p>
+            <w:r>
+              <w:t xml:space="preserve">A área explorada pelos beneficiários </w:t>
+            </w:r>
+            <w:proofErr w:type="gramStart"/>
+            <w:r>
+              <w:t xml:space="preserve">devem ser </w:t>
+            </w:r>
+            <w:r>
+              <w:t>limitadas</w:t>
+            </w:r>
+            <w:proofErr w:type="gramEnd"/>
+            <w:r>
+              <w:t xml:space="preserve"> pelo tamanho da área da propriedade. Devem ser feitos somatórios para criticar estes dados, regras devem ser definidas, tratar isto com </w:t>
+            </w:r>
+            <w:proofErr w:type="gramStart"/>
+            <w:r>
+              <w:t>avisos</w:t>
+            </w:r>
+            <w:proofErr w:type="gramEnd"/>
+          </w:p>
+        </w:tc>
+        <w:tc>
+          <w:tcPr>
+            <w:tcW w:w="3478" w:type="dxa"/>
+          </w:tcPr>
+          <w:p/>
+        </w:tc>
+        <w:tc>
+          <w:tcPr>
+            <w:tcW w:w="1064" w:type="dxa"/>
+          </w:tcPr>
+          <w:p/>
+        </w:tc>
+      </w:tr>
+      <w:tr>
+        <w:tc>
+          <w:tcPr>
+            <w:tcW w:w="683" w:type="dxa"/>
+          </w:tcPr>
+          <w:p>
+            <w:pPr>
+              <w:pStyle w:val="PargrafodaLista"/>
+              <w:numPr>
+                <w:ilvl w:val="0"/>
+                <w:numId w:val="1"/>
+              </w:numPr>
+              <w:ind w:left="0" w:firstLine="0"/>
+            </w:pPr>
+          </w:p>
+        </w:tc>
+        <w:tc>
+          <w:tcPr>
+            <w:tcW w:w="1278" w:type="dxa"/>
+          </w:tcPr>
+          <w:p>
+            <w:r>
+              <w:t>17/07/2016</w:t>
+            </w:r>
+          </w:p>
+        </w:tc>
+        <w:tc>
+          <w:tcPr>
+            <w:tcW w:w="2441" w:type="dxa"/>
+          </w:tcPr>
+          <w:p>
+            <w:r>
+              <w:t>Rio Preto</w:t>
+            </w:r>
+          </w:p>
+        </w:tc>
+        <w:tc>
+          <w:tcPr>
+            <w:tcW w:w="1777" w:type="dxa"/>
+          </w:tcPr>
+          <w:p>
+            <w:r>
+              <w:t>EMATER web</w:t>
+            </w:r>
+          </w:p>
+        </w:tc>
+        <w:tc>
+          <w:tcPr>
+            <w:tcW w:w="4948" w:type="dxa"/>
+          </w:tcPr>
+          <w:p>
+            <w:r>
+              <w:t xml:space="preserve">E-mail. Permitir </w:t>
+            </w:r>
+            <w:proofErr w:type="gramStart"/>
+            <w:r>
+              <w:t>envio</w:t>
+            </w:r>
+            <w:proofErr w:type="gramEnd"/>
+            <w:r>
+              <w:t xml:space="preserve"> pelo sistema</w:t>
+            </w:r>
+          </w:p>
+        </w:tc>
+        <w:tc>
+          <w:tcPr>
+            <w:tcW w:w="3478" w:type="dxa"/>
+          </w:tcPr>
+          <w:p/>
+        </w:tc>
+        <w:tc>
+          <w:tcPr>
+            <w:tcW w:w="1064" w:type="dxa"/>
+          </w:tcPr>
+          <w:p/>
+        </w:tc>
+      </w:tr>
+      <w:tr>
+        <w:tc>
+          <w:tcPr>
+            <w:tcW w:w="683" w:type="dxa"/>
+          </w:tcPr>
+          <w:p>
+            <w:pPr>
+              <w:pStyle w:val="PargrafodaLista"/>
+              <w:numPr>
+                <w:ilvl w:val="0"/>
+                <w:numId w:val="1"/>
+              </w:numPr>
+              <w:ind w:left="0" w:firstLine="0"/>
+            </w:pPr>
+          </w:p>
+        </w:tc>
+        <w:tc>
+          <w:tcPr>
+            <w:tcW w:w="1278" w:type="dxa"/>
+          </w:tcPr>
+          <w:p>
+            <w:r>
+              <w:t>17/07/2016</w:t>
+            </w:r>
+          </w:p>
+        </w:tc>
+        <w:tc>
+          <w:tcPr>
+            <w:tcW w:w="2441" w:type="dxa"/>
+          </w:tcPr>
+          <w:p>
+            <w:r>
+              <w:t>Rio Preto</w:t>
+            </w:r>
+          </w:p>
+        </w:tc>
+        <w:tc>
+          <w:tcPr>
+            <w:tcW w:w="1777" w:type="dxa"/>
+          </w:tcPr>
+          <w:p>
+            <w:r>
+              <w:t>EMATER web</w:t>
+            </w:r>
+          </w:p>
+        </w:tc>
+        <w:tc>
+          <w:tcPr>
+            <w:tcW w:w="4948" w:type="dxa"/>
+          </w:tcPr>
+          <w:p>
+            <w:r>
+              <w:t xml:space="preserve">E-mail. Permitir fazer mala direta, fazer </w:t>
+            </w:r>
+            <w:proofErr w:type="gramStart"/>
+            <w:r>
+              <w:t>menu</w:t>
+            </w:r>
+            <w:proofErr w:type="gramEnd"/>
+            <w:r>
+              <w:t xml:space="preserve"> para isso.</w:t>
+            </w:r>
+          </w:p>
+        </w:tc>
+        <w:tc>
+          <w:tcPr>
+            <w:tcW w:w="3478" w:type="dxa"/>
+          </w:tcPr>
+          <w:p/>
+        </w:tc>
+        <w:tc>
+          <w:tcPr>
+            <w:tcW w:w="1064" w:type="dxa"/>
+          </w:tcPr>
+          <w:p/>
+        </w:tc>
+      </w:tr>
+      <w:tr>
+        <w:tc>
+          <w:tcPr>
+            <w:tcW w:w="683" w:type="dxa"/>
+          </w:tcPr>
+          <w:p>
+            <w:pPr>
+              <w:pStyle w:val="PargrafodaLista"/>
+              <w:numPr>
+                <w:ilvl w:val="0"/>
+                <w:numId w:val="1"/>
+              </w:numPr>
+              <w:ind w:left="0" w:firstLine="0"/>
+            </w:pPr>
+          </w:p>
+        </w:tc>
+        <w:tc>
+          <w:tcPr>
+            <w:tcW w:w="1278" w:type="dxa"/>
+          </w:tcPr>
+          <w:p>
+            <w:r>
+              <w:t>17/07/2016</w:t>
+            </w:r>
+          </w:p>
+        </w:tc>
+        <w:tc>
+          <w:tcPr>
+            <w:tcW w:w="2441" w:type="dxa"/>
+          </w:tcPr>
+          <w:p>
+            <w:r>
+              <w:t>Rio Preto</w:t>
+            </w:r>
+          </w:p>
+        </w:tc>
+        <w:tc>
+          <w:tcPr>
+            <w:tcW w:w="1777" w:type="dxa"/>
+          </w:tcPr>
+          <w:p>
+            <w:r>
+              <w:t>Propriedade Rural</w:t>
+            </w:r>
+          </w:p>
+        </w:tc>
+        <w:tc>
+          <w:tcPr>
+            <w:tcW w:w="4948" w:type="dxa"/>
+          </w:tcPr>
+          <w:p>
+            <w:r>
+              <w:t>O campo outorga deve ser do tipo sim ou não. Está como ativo...</w:t>
+            </w:r>
+          </w:p>
+        </w:tc>
+        <w:tc>
+          <w:tcPr>
+            <w:tcW w:w="3478" w:type="dxa"/>
+          </w:tcPr>
+          <w:p/>
+        </w:tc>
+        <w:tc>
+          <w:tcPr>
+            <w:tcW w:w="1064" w:type="dxa"/>
+          </w:tcPr>
+          <w:p/>
+        </w:tc>
+      </w:tr>
+      <w:tr>
+        <w:tc>
+          <w:tcPr>
+            <w:tcW w:w="683" w:type="dxa"/>
+          </w:tcPr>
+          <w:p>
+            <w:pPr>
+              <w:pStyle w:val="PargrafodaLista"/>
+              <w:numPr>
+                <w:ilvl w:val="0"/>
+                <w:numId w:val="1"/>
+              </w:numPr>
+              <w:ind w:left="0" w:firstLine="0"/>
+            </w:pPr>
+          </w:p>
+        </w:tc>
+        <w:tc>
+          <w:tcPr>
+            <w:tcW w:w="1278" w:type="dxa"/>
+          </w:tcPr>
+          <w:p>
+            <w:r>
+              <w:t>17/07/2016</w:t>
+            </w:r>
+          </w:p>
+        </w:tc>
+        <w:tc>
+          <w:tcPr>
+            <w:tcW w:w="2441" w:type="dxa"/>
+          </w:tcPr>
+          <w:p>
+            <w:r>
+              <w:t>Rio Preto</w:t>
+            </w:r>
+          </w:p>
+        </w:tc>
+        <w:tc>
+          <w:tcPr>
+            <w:tcW w:w="1777" w:type="dxa"/>
+          </w:tcPr>
+          <w:p>
+            <w:r>
+              <w:t>Propriedade Rural</w:t>
+            </w:r>
+          </w:p>
+        </w:tc>
+        <w:tc>
+          <w:tcPr>
+            <w:tcW w:w="4948" w:type="dxa"/>
+          </w:tcPr>
+          <w:p>
+            <w:r>
+              <w:t>Os campos outorga, DCA,</w:t>
+            </w:r>
+            <w:proofErr w:type="gramStart"/>
+            <w:r>
+              <w:t xml:space="preserve">  </w:t>
+            </w:r>
+            <w:proofErr w:type="gramEnd"/>
+            <w:r>
+              <w:t>CAR e licenciamento são temporais e devem ser coletados pelo formulário de diagnóstico</w:t>
+            </w:r>
+          </w:p>
+        </w:tc>
+        <w:tc>
+          <w:tcPr>
+            <w:tcW w:w="3478" w:type="dxa"/>
+          </w:tcPr>
+          <w:p/>
+        </w:tc>
+        <w:tc>
+          <w:tcPr>
+            <w:tcW w:w="1064" w:type="dxa"/>
+          </w:tcPr>
+          <w:p/>
+        </w:tc>
+      </w:tr>
+      <w:tr>
+        <w:tc>
+          <w:tcPr>
+            <w:tcW w:w="683" w:type="dxa"/>
+          </w:tcPr>
+          <w:p>
+            <w:pPr>
+              <w:pStyle w:val="PargrafodaLista"/>
+              <w:numPr>
+                <w:ilvl w:val="0"/>
+                <w:numId w:val="1"/>
+              </w:numPr>
+              <w:ind w:left="0" w:firstLine="0"/>
+            </w:pPr>
+          </w:p>
+        </w:tc>
+        <w:tc>
+          <w:tcPr>
+            <w:tcW w:w="1278" w:type="dxa"/>
+          </w:tcPr>
+          <w:p>
+            <w:r>
+              <w:t>17/07/2016</w:t>
+            </w:r>
+          </w:p>
+        </w:tc>
+        <w:tc>
+          <w:tcPr>
+            <w:tcW w:w="2441" w:type="dxa"/>
+          </w:tcPr>
+          <w:p>
+            <w:r>
+              <w:t>Rio Preto</w:t>
+            </w:r>
+          </w:p>
+        </w:tc>
+        <w:tc>
+          <w:tcPr>
+            <w:tcW w:w="1777" w:type="dxa"/>
+          </w:tcPr>
+          <w:p>
+            <w:r>
+              <w:t>EMATER web</w:t>
+            </w:r>
+          </w:p>
+        </w:tc>
+        <w:tc>
+          <w:tcPr>
+            <w:tcW w:w="4948" w:type="dxa"/>
+          </w:tcPr>
+          <w:p>
+            <w:r>
+              <w:t xml:space="preserve">Utilizar o </w:t>
+            </w:r>
+            <w:proofErr w:type="spellStart"/>
+            <w:r>
+              <w:t>Whatsup</w:t>
+            </w:r>
+            <w:proofErr w:type="spellEnd"/>
+            <w:r>
+              <w:t xml:space="preserve"> para comunicação rápida, com o celular do </w:t>
+            </w:r>
+            <w:proofErr w:type="gramStart"/>
+            <w:r>
+              <w:t>escritório</w:t>
+            </w:r>
+            <w:proofErr w:type="gramEnd"/>
+          </w:p>
+        </w:tc>
+        <w:tc>
+          <w:tcPr>
+            <w:tcW w:w="3478" w:type="dxa"/>
+          </w:tcPr>
+          <w:p/>
+        </w:tc>
+        <w:tc>
+          <w:tcPr>
+            <w:tcW w:w="1064" w:type="dxa"/>
+          </w:tcPr>
+          <w:p/>
+        </w:tc>
+      </w:tr>
+      <w:tr>
+        <w:tc>
+          <w:tcPr>
+            <w:tcW w:w="683" w:type="dxa"/>
+          </w:tcPr>
+          <w:p>
+            <w:pPr>
+              <w:pStyle w:val="PargrafodaLista"/>
+              <w:numPr>
+                <w:ilvl w:val="0"/>
+                <w:numId w:val="1"/>
+              </w:numPr>
+              <w:ind w:left="0" w:firstLine="0"/>
+            </w:pPr>
+          </w:p>
+        </w:tc>
+        <w:tc>
+          <w:tcPr>
+            <w:tcW w:w="1278" w:type="dxa"/>
+          </w:tcPr>
+          <w:p>
             <w:bookmarkStart w:id="0" w:name="_GoBack"/>
             <w:bookmarkEnd w:id="0"/>
           </w:p>
+        </w:tc>
+        <w:tc>
+          <w:tcPr>
+            <w:tcW w:w="2441" w:type="dxa"/>
+          </w:tcPr>
+          <w:p/>
+        </w:tc>
+        <w:tc>
+          <w:tcPr>
+            <w:tcW w:w="1777" w:type="dxa"/>
+          </w:tcPr>
+          <w:p/>
+        </w:tc>
+        <w:tc>
+          <w:tcPr>
+            <w:tcW w:w="4948" w:type="dxa"/>
+          </w:tcPr>
+          <w:p/>
         </w:tc>
         <w:tc>
           <w:tcPr>

</xml_diff>

<commit_message>
projeto de crédito rural, relatorio
</commit_message>
<xml_diff>
--- a/aterwebsrv/doc/atividades/ajustes.docx
+++ b/aterwebsrv/doc/atividades/ajustes.docx
@@ -5199,27 +5199,135 @@
             <w:tcW w:w="1278" w:type="dxa"/>
           </w:tcPr>
           <w:p>
+            <w:r>
+              <w:t>12/08/2016</w:t>
+            </w:r>
+          </w:p>
+        </w:tc>
+        <w:tc>
+          <w:tcPr>
+            <w:tcW w:w="2441" w:type="dxa"/>
+          </w:tcPr>
+          <w:p>
+            <w:r>
+              <w:t>GEDEC</w:t>
+            </w:r>
+          </w:p>
+        </w:tc>
+        <w:tc>
+          <w:tcPr>
+            <w:tcW w:w="1777" w:type="dxa"/>
+          </w:tcPr>
+          <w:p>
+            <w:r>
+              <w:t>DAP</w:t>
+            </w:r>
+          </w:p>
+        </w:tc>
+        <w:tc>
+          <w:tcPr>
+            <w:tcW w:w="4948" w:type="dxa"/>
+          </w:tcPr>
+          <w:p>
+            <w:r>
+              <w:t xml:space="preserve">Avisar ao fazer o </w:t>
+            </w:r>
+            <w:proofErr w:type="spellStart"/>
+            <w:r>
+              <w:t>login</w:t>
+            </w:r>
+            <w:proofErr w:type="spellEnd"/>
+            <w:r>
+              <w:t xml:space="preserve"> as </w:t>
+            </w:r>
+            <w:proofErr w:type="spellStart"/>
+            <w:r>
+              <w:t>DAPs</w:t>
+            </w:r>
+            <w:proofErr w:type="spellEnd"/>
+            <w:r>
+              <w:t xml:space="preserve"> vincendas e vencidas de modo a facilitar a identificação e atualização</w:t>
+            </w:r>
+          </w:p>
+        </w:tc>
+        <w:tc>
+          <w:tcPr>
+            <w:tcW w:w="3478" w:type="dxa"/>
+          </w:tcPr>
+          <w:p/>
+        </w:tc>
+        <w:tc>
+          <w:tcPr>
+            <w:tcW w:w="1064" w:type="dxa"/>
+          </w:tcPr>
+          <w:p/>
+        </w:tc>
+      </w:tr>
+      <w:tr>
+        <w:tc>
+          <w:tcPr>
+            <w:tcW w:w="683" w:type="dxa"/>
+          </w:tcPr>
+          <w:p>
+            <w:pPr>
+              <w:pStyle w:val="PargrafodaLista"/>
+              <w:numPr>
+                <w:ilvl w:val="0"/>
+                <w:numId w:val="1"/>
+              </w:numPr>
+              <w:ind w:left="0" w:firstLine="0"/>
+            </w:pPr>
+          </w:p>
+        </w:tc>
+        <w:tc>
+          <w:tcPr>
+            <w:tcW w:w="1278" w:type="dxa"/>
+          </w:tcPr>
+          <w:p>
+            <w:r>
+              <w:t>11/08/2016</w:t>
+            </w:r>
+          </w:p>
+        </w:tc>
+        <w:tc>
+          <w:tcPr>
+            <w:tcW w:w="2441" w:type="dxa"/>
+          </w:tcPr>
+          <w:p>
+            <w:r>
+              <w:t>Crédito Rural</w:t>
+            </w:r>
+          </w:p>
+        </w:tc>
+        <w:tc>
+          <w:tcPr>
+            <w:tcW w:w="1777" w:type="dxa"/>
+          </w:tcPr>
+          <w:p>
+            <w:r>
+              <w:t>Crédito Rural</w:t>
+            </w:r>
+          </w:p>
+        </w:tc>
+        <w:tc>
+          <w:tcPr>
+            <w:tcW w:w="4948" w:type="dxa"/>
+          </w:tcPr>
+          <w:p>
+            <w:r>
+              <w:t xml:space="preserve">Ver necessidade dos campos Renda </w:t>
+            </w:r>
+            <w:proofErr w:type="gramStart"/>
+            <w:r>
+              <w:t>Bruta Assalariado</w:t>
+            </w:r>
+            <w:proofErr w:type="gramEnd"/>
+            <w:r>
+              <w:t xml:space="preserve"> e Outras Rendas</w:t>
+            </w:r>
             <w:bookmarkStart w:id="0" w:name="_GoBack"/>
             <w:bookmarkEnd w:id="0"/>
           </w:p>
-        </w:tc>
-        <w:tc>
-          <w:tcPr>
-            <w:tcW w:w="2441" w:type="dxa"/>
-          </w:tcPr>
-          <w:p/>
-        </w:tc>
-        <w:tc>
-          <w:tcPr>
-            <w:tcW w:w="1777" w:type="dxa"/>
-          </w:tcPr>
-          <w:p/>
-        </w:tc>
-        <w:tc>
-          <w:tcPr>
-            <w:tcW w:w="4948" w:type="dxa"/>
-          </w:tcPr>
-          <w:p/>
         </w:tc>
         <w:tc>
           <w:tcPr>

</xml_diff>

<commit_message>
Mudança da cor de prioridade normal para verde
</commit_message>
<xml_diff>
--- a/aterwebsrv/doc/atividades/ajustes.docx
+++ b/aterwebsrv/doc/atividades/ajustes.docx
@@ -9,13 +9,13 @@
         <w:tblLook w:val="04A0"/>
       </w:tblPr>
       <w:tblGrid>
-        <w:gridCol w:w="683"/>
+        <w:gridCol w:w="663"/>
         <w:gridCol w:w="1278"/>
-        <w:gridCol w:w="2441"/>
-        <w:gridCol w:w="1777"/>
+        <w:gridCol w:w="2377"/>
+        <w:gridCol w:w="1751"/>
         <w:gridCol w:w="4948"/>
-        <w:gridCol w:w="3478"/>
-        <w:gridCol w:w="1064"/>
+        <w:gridCol w:w="3410"/>
+        <w:gridCol w:w="1242"/>
       </w:tblGrid>
       <w:tr>
         <w:tc>
@@ -3100,7 +3100,19 @@
           <w:tcPr>
             <w:tcW w:w="1064" w:type="dxa"/>
           </w:tcPr>
-          <w:p/>
+          <w:p>
+            <w:r>
+              <w:t xml:space="preserve">Por conta de segurança e integridade dos dados, será feita </w:t>
+            </w:r>
+            <w:proofErr w:type="gramStart"/>
+            <w:r>
+              <w:t>um outro</w:t>
+            </w:r>
+            <w:proofErr w:type="gramEnd"/>
+            <w:r>
+              <w:t xml:space="preserve"> momento</w:t>
+            </w:r>
+          </w:p>
         </w:tc>
       </w:tr>
       <w:tr>
@@ -3519,1450 +3531,6 @@
           <w:p>
             <w:r>
               <w:t>Gama</w:t>
-            </w:r>
-          </w:p>
-        </w:tc>
-        <w:tc>
-          <w:tcPr>
-            <w:tcW w:w="1777" w:type="dxa"/>
-          </w:tcPr>
-          <w:p>
-            <w:r>
-              <w:t>Propriedade Rural</w:t>
-            </w:r>
-          </w:p>
-        </w:tc>
-        <w:tc>
-          <w:tcPr>
-            <w:tcW w:w="4948" w:type="dxa"/>
-          </w:tcPr>
-          <w:p>
-            <w:r>
-              <w:t>Preferir exibir mapas satélite</w:t>
-            </w:r>
-          </w:p>
-        </w:tc>
-        <w:tc>
-          <w:tcPr>
-            <w:tcW w:w="3478" w:type="dxa"/>
-          </w:tcPr>
-          <w:p/>
-        </w:tc>
-        <w:tc>
-          <w:tcPr>
-            <w:tcW w:w="1064" w:type="dxa"/>
-          </w:tcPr>
-          <w:p/>
-        </w:tc>
-      </w:tr>
-      <w:tr>
-        <w:tc>
-          <w:tcPr>
-            <w:tcW w:w="683" w:type="dxa"/>
-          </w:tcPr>
-          <w:p>
-            <w:pPr>
-              <w:pStyle w:val="PargrafodaLista"/>
-              <w:numPr>
-                <w:ilvl w:val="0"/>
-                <w:numId w:val="1"/>
-              </w:numPr>
-              <w:ind w:left="0" w:firstLine="0"/>
-            </w:pPr>
-          </w:p>
-        </w:tc>
-        <w:tc>
-          <w:tcPr>
-            <w:tcW w:w="1278" w:type="dxa"/>
-          </w:tcPr>
-          <w:p>
-            <w:r>
-              <w:t>11/07/2016</w:t>
-            </w:r>
-          </w:p>
-        </w:tc>
-        <w:tc>
-          <w:tcPr>
-            <w:tcW w:w="2441" w:type="dxa"/>
-          </w:tcPr>
-          <w:p>
-            <w:r>
-              <w:t>Gama</w:t>
-            </w:r>
-          </w:p>
-        </w:tc>
-        <w:tc>
-          <w:tcPr>
-            <w:tcW w:w="1777" w:type="dxa"/>
-          </w:tcPr>
-          <w:p>
-            <w:r>
-              <w:t>Pessoa</w:t>
-            </w:r>
-          </w:p>
-        </w:tc>
-        <w:tc>
-          <w:tcPr>
-            <w:tcW w:w="4948" w:type="dxa"/>
-          </w:tcPr>
-          <w:p>
-            <w:r>
-              <w:t>Nos endereços utilizar RA/Distrito ao invés de cidade.</w:t>
-            </w:r>
-          </w:p>
-        </w:tc>
-        <w:tc>
-          <w:tcPr>
-            <w:tcW w:w="3478" w:type="dxa"/>
-          </w:tcPr>
-          <w:p/>
-        </w:tc>
-        <w:tc>
-          <w:tcPr>
-            <w:tcW w:w="1064" w:type="dxa"/>
-          </w:tcPr>
-          <w:p>
-            <w:r>
-              <w:t>Optou-se por manter cidade</w:t>
-            </w:r>
-          </w:p>
-        </w:tc>
-      </w:tr>
-      <w:tr>
-        <w:tc>
-          <w:tcPr>
-            <w:tcW w:w="683" w:type="dxa"/>
-          </w:tcPr>
-          <w:p>
-            <w:pPr>
-              <w:pStyle w:val="PargrafodaLista"/>
-              <w:numPr>
-                <w:ilvl w:val="0"/>
-                <w:numId w:val="1"/>
-              </w:numPr>
-              <w:ind w:left="0" w:firstLine="0"/>
-            </w:pPr>
-          </w:p>
-        </w:tc>
-        <w:tc>
-          <w:tcPr>
-            <w:tcW w:w="1278" w:type="dxa"/>
-          </w:tcPr>
-          <w:p>
-            <w:r>
-              <w:t>11/07/2016</w:t>
-            </w:r>
-          </w:p>
-        </w:tc>
-        <w:tc>
-          <w:tcPr>
-            <w:tcW w:w="2441" w:type="dxa"/>
-          </w:tcPr>
-          <w:p>
-            <w:r>
-              <w:t>Gama</w:t>
-            </w:r>
-          </w:p>
-        </w:tc>
-        <w:tc>
-          <w:tcPr>
-            <w:tcW w:w="1777" w:type="dxa"/>
-          </w:tcPr>
-          <w:p>
-            <w:r>
-              <w:t>Pessoa</w:t>
-            </w:r>
-          </w:p>
-        </w:tc>
-        <w:tc>
-          <w:tcPr>
-            <w:tcW w:w="4948" w:type="dxa"/>
-          </w:tcPr>
-          <w:p>
-            <w:r>
-              <w:t>Utilizar os distritos do GDF, ao invés do IBGE</w:t>
-            </w:r>
-          </w:p>
-        </w:tc>
-        <w:tc>
-          <w:tcPr>
-            <w:tcW w:w="3478" w:type="dxa"/>
-          </w:tcPr>
-          <w:p/>
-        </w:tc>
-        <w:tc>
-          <w:tcPr>
-            <w:tcW w:w="1064" w:type="dxa"/>
-          </w:tcPr>
-          <w:p/>
-        </w:tc>
-      </w:tr>
-      <w:tr>
-        <w:tc>
-          <w:tcPr>
-            <w:tcW w:w="683" w:type="dxa"/>
-          </w:tcPr>
-          <w:p>
-            <w:pPr>
-              <w:pStyle w:val="PargrafodaLista"/>
-              <w:numPr>
-                <w:ilvl w:val="0"/>
-                <w:numId w:val="1"/>
-              </w:numPr>
-              <w:ind w:left="0" w:firstLine="0"/>
-            </w:pPr>
-          </w:p>
-        </w:tc>
-        <w:tc>
-          <w:tcPr>
-            <w:tcW w:w="1278" w:type="dxa"/>
-          </w:tcPr>
-          <w:p>
-            <w:r>
-              <w:t>11/07/2016</w:t>
-            </w:r>
-          </w:p>
-        </w:tc>
-        <w:tc>
-          <w:tcPr>
-            <w:tcW w:w="2441" w:type="dxa"/>
-          </w:tcPr>
-          <w:p>
-            <w:r>
-              <w:t>Gama</w:t>
-            </w:r>
-          </w:p>
-        </w:tc>
-        <w:tc>
-          <w:tcPr>
-            <w:tcW w:w="1777" w:type="dxa"/>
-          </w:tcPr>
-          <w:p>
-            <w:r>
-              <w:t>Atividade</w:t>
-            </w:r>
-          </w:p>
-        </w:tc>
-        <w:tc>
-          <w:tcPr>
-            <w:tcW w:w="4948" w:type="dxa"/>
-          </w:tcPr>
-          <w:p>
-            <w:r>
-              <w:t>Prioridade, Normal verde, e colocar na ordem, alto, normal e baixo</w:t>
-            </w:r>
-          </w:p>
-        </w:tc>
-        <w:tc>
-          <w:tcPr>
-            <w:tcW w:w="3478" w:type="dxa"/>
-          </w:tcPr>
-          <w:p/>
-        </w:tc>
-        <w:tc>
-          <w:tcPr>
-            <w:tcW w:w="1064" w:type="dxa"/>
-          </w:tcPr>
-          <w:p/>
-        </w:tc>
-      </w:tr>
-      <w:tr>
-        <w:tc>
-          <w:tcPr>
-            <w:tcW w:w="683" w:type="dxa"/>
-          </w:tcPr>
-          <w:p>
-            <w:pPr>
-              <w:pStyle w:val="PargrafodaLista"/>
-              <w:numPr>
-                <w:ilvl w:val="0"/>
-                <w:numId w:val="1"/>
-              </w:numPr>
-              <w:ind w:left="0" w:firstLine="0"/>
-            </w:pPr>
-          </w:p>
-        </w:tc>
-        <w:tc>
-          <w:tcPr>
-            <w:tcW w:w="1278" w:type="dxa"/>
-          </w:tcPr>
-          <w:p>
-            <w:r>
-              <w:t>11/07/2016</w:t>
-            </w:r>
-          </w:p>
-        </w:tc>
-        <w:tc>
-          <w:tcPr>
-            <w:tcW w:w="2441" w:type="dxa"/>
-          </w:tcPr>
-          <w:p>
-            <w:r>
-              <w:t>Gama</w:t>
-            </w:r>
-          </w:p>
-        </w:tc>
-        <w:tc>
-          <w:tcPr>
-            <w:tcW w:w="1777" w:type="dxa"/>
-          </w:tcPr>
-          <w:p>
-            <w:r>
-              <w:t>Atividade</w:t>
-            </w:r>
-          </w:p>
-        </w:tc>
-        <w:tc>
-          <w:tcPr>
-            <w:tcW w:w="4948" w:type="dxa"/>
-          </w:tcPr>
-          <w:p>
-            <w:r>
-              <w:t>No filtro ter a opção de seleção da equipe</w:t>
-            </w:r>
-          </w:p>
-        </w:tc>
-        <w:tc>
-          <w:tcPr>
-            <w:tcW w:w="3478" w:type="dxa"/>
-          </w:tcPr>
-          <w:p/>
-        </w:tc>
-        <w:tc>
-          <w:tcPr>
-            <w:tcW w:w="1064" w:type="dxa"/>
-          </w:tcPr>
-          <w:p/>
-        </w:tc>
-      </w:tr>
-      <w:tr>
-        <w:tc>
-          <w:tcPr>
-            <w:tcW w:w="683" w:type="dxa"/>
-          </w:tcPr>
-          <w:p>
-            <w:pPr>
-              <w:pStyle w:val="PargrafodaLista"/>
-              <w:numPr>
-                <w:ilvl w:val="0"/>
-                <w:numId w:val="1"/>
-              </w:numPr>
-              <w:ind w:left="0" w:firstLine="0"/>
-            </w:pPr>
-          </w:p>
-        </w:tc>
-        <w:tc>
-          <w:tcPr>
-            <w:tcW w:w="1278" w:type="dxa"/>
-          </w:tcPr>
-          <w:p>
-            <w:r>
-              <w:t>11/07/2016</w:t>
-            </w:r>
-          </w:p>
-        </w:tc>
-        <w:tc>
-          <w:tcPr>
-            <w:tcW w:w="2441" w:type="dxa"/>
-          </w:tcPr>
-          <w:p>
-            <w:r>
-              <w:t>Gama</w:t>
-            </w:r>
-          </w:p>
-        </w:tc>
-        <w:tc>
-          <w:tcPr>
-            <w:tcW w:w="1777" w:type="dxa"/>
-          </w:tcPr>
-          <w:p>
-            <w:r>
-              <w:t xml:space="preserve">Propriedade Rural </w:t>
-            </w:r>
-          </w:p>
-        </w:tc>
-        <w:tc>
-          <w:tcPr>
-            <w:tcW w:w="4948" w:type="dxa"/>
-          </w:tcPr>
-          <w:p>
-            <w:r>
-              <w:t>P</w:t>
-            </w:r>
-            <w:r>
-              <w:t xml:space="preserve">rodutividade </w:t>
-            </w:r>
-            <w:r>
-              <w:t xml:space="preserve">utilizar só </w:t>
-            </w:r>
-            <w:proofErr w:type="gramStart"/>
-            <w:r>
-              <w:t>2</w:t>
-            </w:r>
-            <w:proofErr w:type="gramEnd"/>
-            <w:r>
-              <w:t xml:space="preserve"> dígitos</w:t>
-            </w:r>
-          </w:p>
-        </w:tc>
-        <w:tc>
-          <w:tcPr>
-            <w:tcW w:w="3478" w:type="dxa"/>
-          </w:tcPr>
-          <w:p/>
-        </w:tc>
-        <w:tc>
-          <w:tcPr>
-            <w:tcW w:w="1064" w:type="dxa"/>
-          </w:tcPr>
-          <w:p/>
-        </w:tc>
-      </w:tr>
-      <w:tr>
-        <w:tc>
-          <w:tcPr>
-            <w:tcW w:w="683" w:type="dxa"/>
-          </w:tcPr>
-          <w:p>
-            <w:pPr>
-              <w:pStyle w:val="PargrafodaLista"/>
-              <w:numPr>
-                <w:ilvl w:val="0"/>
-                <w:numId w:val="1"/>
-              </w:numPr>
-              <w:ind w:left="0" w:firstLine="0"/>
-            </w:pPr>
-          </w:p>
-        </w:tc>
-        <w:tc>
-          <w:tcPr>
-            <w:tcW w:w="1278" w:type="dxa"/>
-          </w:tcPr>
-          <w:p>
-            <w:r>
-              <w:t>11/07/2016</w:t>
-            </w:r>
-          </w:p>
-        </w:tc>
-        <w:tc>
-          <w:tcPr>
-            <w:tcW w:w="2441" w:type="dxa"/>
-          </w:tcPr>
-          <w:p>
-            <w:r>
-              <w:t>Gama</w:t>
-            </w:r>
-          </w:p>
-        </w:tc>
-        <w:tc>
-          <w:tcPr>
-            <w:tcW w:w="1777" w:type="dxa"/>
-          </w:tcPr>
-          <w:p>
-            <w:r>
-              <w:t>IPA</w:t>
-            </w:r>
-          </w:p>
-        </w:tc>
-        <w:tc>
-          <w:tcPr>
-            <w:tcW w:w="4948" w:type="dxa"/>
-          </w:tcPr>
-          <w:p>
-            <w:r>
-              <w:t>Facilitar entrada de dados, forma de produção inserir um botão para pré-preencher dados.</w:t>
-            </w:r>
-          </w:p>
-        </w:tc>
-        <w:tc>
-          <w:tcPr>
-            <w:tcW w:w="3478" w:type="dxa"/>
-          </w:tcPr>
-          <w:p/>
-        </w:tc>
-        <w:tc>
-          <w:tcPr>
-            <w:tcW w:w="1064" w:type="dxa"/>
-          </w:tcPr>
-          <w:p/>
-        </w:tc>
-      </w:tr>
-      <w:tr>
-        <w:tc>
-          <w:tcPr>
-            <w:tcW w:w="683" w:type="dxa"/>
-          </w:tcPr>
-          <w:p>
-            <w:pPr>
-              <w:pStyle w:val="PargrafodaLista"/>
-              <w:numPr>
-                <w:ilvl w:val="0"/>
-                <w:numId w:val="1"/>
-              </w:numPr>
-              <w:ind w:left="0" w:firstLine="0"/>
-            </w:pPr>
-          </w:p>
-        </w:tc>
-        <w:tc>
-          <w:tcPr>
-            <w:tcW w:w="1278" w:type="dxa"/>
-          </w:tcPr>
-          <w:p>
-            <w:r>
-              <w:t>11/07/2016</w:t>
-            </w:r>
-          </w:p>
-        </w:tc>
-        <w:tc>
-          <w:tcPr>
-            <w:tcW w:w="2441" w:type="dxa"/>
-          </w:tcPr>
-          <w:p>
-            <w:r>
-              <w:t>Gama</w:t>
-            </w:r>
-          </w:p>
-        </w:tc>
-        <w:tc>
-          <w:tcPr>
-            <w:tcW w:w="1777" w:type="dxa"/>
-          </w:tcPr>
-          <w:p>
-            <w:r>
-              <w:t>IPA</w:t>
-            </w:r>
-          </w:p>
-        </w:tc>
-        <w:tc>
-          <w:tcPr>
-            <w:tcW w:w="4948" w:type="dxa"/>
-          </w:tcPr>
-          <w:p>
-            <w:r>
-              <w:t xml:space="preserve">Facilitar a seleção de bem de produção colocando estes dados na árvore da classificação do bem, assim evitar o </w:t>
-            </w:r>
-            <w:proofErr w:type="spellStart"/>
-            <w:r>
-              <w:t>refresh</w:t>
-            </w:r>
-            <w:proofErr w:type="spellEnd"/>
-            <w:r>
-              <w:t xml:space="preserve"> a cada mudança de classificação</w:t>
-            </w:r>
-          </w:p>
-        </w:tc>
-        <w:tc>
-          <w:tcPr>
-            <w:tcW w:w="3478" w:type="dxa"/>
-          </w:tcPr>
-          <w:p/>
-        </w:tc>
-        <w:tc>
-          <w:tcPr>
-            <w:tcW w:w="1064" w:type="dxa"/>
-          </w:tcPr>
-          <w:p/>
-        </w:tc>
-      </w:tr>
-      <w:tr>
-        <w:tc>
-          <w:tcPr>
-            <w:tcW w:w="683" w:type="dxa"/>
-          </w:tcPr>
-          <w:p>
-            <w:pPr>
-              <w:pStyle w:val="PargrafodaLista"/>
-              <w:numPr>
-                <w:ilvl w:val="0"/>
-                <w:numId w:val="1"/>
-              </w:numPr>
-              <w:ind w:left="0" w:firstLine="0"/>
-            </w:pPr>
-          </w:p>
-        </w:tc>
-        <w:tc>
-          <w:tcPr>
-            <w:tcW w:w="1278" w:type="dxa"/>
-          </w:tcPr>
-          <w:p>
-            <w:r>
-              <w:t>11/07/2016</w:t>
-            </w:r>
-          </w:p>
-        </w:tc>
-        <w:tc>
-          <w:tcPr>
-            <w:tcW w:w="2441" w:type="dxa"/>
-          </w:tcPr>
-          <w:p>
-            <w:r>
-              <w:t>Gama</w:t>
-            </w:r>
-          </w:p>
-        </w:tc>
-        <w:tc>
-          <w:tcPr>
-            <w:tcW w:w="1777" w:type="dxa"/>
-          </w:tcPr>
-          <w:p>
-            <w:r>
-              <w:t>IPA</w:t>
-            </w:r>
-          </w:p>
-        </w:tc>
-        <w:tc>
-          <w:tcPr>
-            <w:tcW w:w="4948" w:type="dxa"/>
-          </w:tcPr>
-          <w:p>
-            <w:r>
-              <w:t>O preço dos produtos é captado na central, não no campo (estudar com a COPER)</w:t>
-            </w:r>
-          </w:p>
-        </w:tc>
-        <w:tc>
-          <w:tcPr>
-            <w:tcW w:w="3478" w:type="dxa"/>
-          </w:tcPr>
-          <w:p/>
-        </w:tc>
-        <w:tc>
-          <w:tcPr>
-            <w:tcW w:w="1064" w:type="dxa"/>
-          </w:tcPr>
-          <w:p/>
-        </w:tc>
-      </w:tr>
-      <w:tr>
-        <w:tc>
-          <w:tcPr>
-            <w:tcW w:w="683" w:type="dxa"/>
-          </w:tcPr>
-          <w:p>
-            <w:pPr>
-              <w:pStyle w:val="PargrafodaLista"/>
-              <w:numPr>
-                <w:ilvl w:val="0"/>
-                <w:numId w:val="1"/>
-              </w:numPr>
-              <w:ind w:left="0" w:firstLine="0"/>
-            </w:pPr>
-          </w:p>
-        </w:tc>
-        <w:tc>
-          <w:tcPr>
-            <w:tcW w:w="1278" w:type="dxa"/>
-          </w:tcPr>
-          <w:p>
-            <w:r>
-              <w:t>11/07/2016</w:t>
-            </w:r>
-          </w:p>
-        </w:tc>
-        <w:tc>
-          <w:tcPr>
-            <w:tcW w:w="2441" w:type="dxa"/>
-          </w:tcPr>
-          <w:p>
-            <w:r>
-              <w:t>Gama</w:t>
-            </w:r>
-          </w:p>
-        </w:tc>
-        <w:tc>
-          <w:tcPr>
-            <w:tcW w:w="1777" w:type="dxa"/>
-          </w:tcPr>
-          <w:p>
-            <w:r>
-              <w:t>IPA</w:t>
-            </w:r>
-          </w:p>
-        </w:tc>
-        <w:tc>
-          <w:tcPr>
-            <w:tcW w:w="4948" w:type="dxa"/>
-          </w:tcPr>
-          <w:p>
-            <w:r>
-              <w:t>O componente de classificação do bem, exibir aberto somente até o segundo nível</w:t>
-            </w:r>
-          </w:p>
-        </w:tc>
-        <w:tc>
-          <w:tcPr>
-            <w:tcW w:w="3478" w:type="dxa"/>
-          </w:tcPr>
-          <w:p/>
-        </w:tc>
-        <w:tc>
-          <w:tcPr>
-            <w:tcW w:w="1064" w:type="dxa"/>
-          </w:tcPr>
-          <w:p/>
-        </w:tc>
-      </w:tr>
-      <w:tr>
-        <w:tc>
-          <w:tcPr>
-            <w:tcW w:w="683" w:type="dxa"/>
-          </w:tcPr>
-          <w:p>
-            <w:pPr>
-              <w:pStyle w:val="PargrafodaLista"/>
-              <w:numPr>
-                <w:ilvl w:val="0"/>
-                <w:numId w:val="1"/>
-              </w:numPr>
-              <w:ind w:left="0" w:firstLine="0"/>
-            </w:pPr>
-          </w:p>
-        </w:tc>
-        <w:tc>
-          <w:tcPr>
-            <w:tcW w:w="1278" w:type="dxa"/>
-          </w:tcPr>
-          <w:p>
-            <w:r>
-              <w:t>11/07/2016</w:t>
-            </w:r>
-          </w:p>
-        </w:tc>
-        <w:tc>
-          <w:tcPr>
-            <w:tcW w:w="2441" w:type="dxa"/>
-          </w:tcPr>
-          <w:p>
-            <w:r>
-              <w:t>Gama</w:t>
-            </w:r>
-          </w:p>
-        </w:tc>
-        <w:tc>
-          <w:tcPr>
-            <w:tcW w:w="1777" w:type="dxa"/>
-          </w:tcPr>
-          <w:p>
-            <w:r>
-              <w:t>Pessoa</w:t>
-            </w:r>
-          </w:p>
-        </w:tc>
-        <w:tc>
-          <w:tcPr>
-            <w:tcW w:w="4948" w:type="dxa"/>
-          </w:tcPr>
-          <w:p>
-            <w:r>
-              <w:t>NIS não é obrigatório para emissão do cartão do produtor</w:t>
-            </w:r>
-          </w:p>
-        </w:tc>
-        <w:tc>
-          <w:tcPr>
-            <w:tcW w:w="3478" w:type="dxa"/>
-          </w:tcPr>
-          <w:p/>
-        </w:tc>
-        <w:tc>
-          <w:tcPr>
-            <w:tcW w:w="1064" w:type="dxa"/>
-          </w:tcPr>
-          <w:p>
-            <w:r>
-              <w:t>OK</w:t>
-            </w:r>
-          </w:p>
-        </w:tc>
-      </w:tr>
-      <w:tr>
-        <w:tc>
-          <w:tcPr>
-            <w:tcW w:w="683" w:type="dxa"/>
-          </w:tcPr>
-          <w:p>
-            <w:pPr>
-              <w:pStyle w:val="PargrafodaLista"/>
-              <w:numPr>
-                <w:ilvl w:val="0"/>
-                <w:numId w:val="1"/>
-              </w:numPr>
-              <w:ind w:left="0" w:firstLine="0"/>
-            </w:pPr>
-          </w:p>
-        </w:tc>
-        <w:tc>
-          <w:tcPr>
-            <w:tcW w:w="1278" w:type="dxa"/>
-          </w:tcPr>
-          <w:p>
-            <w:r>
-              <w:t>11/07/2016</w:t>
-            </w:r>
-          </w:p>
-        </w:tc>
-        <w:tc>
-          <w:tcPr>
-            <w:tcW w:w="2441" w:type="dxa"/>
-          </w:tcPr>
-          <w:p>
-            <w:r>
-              <w:t>Gama</w:t>
-            </w:r>
-          </w:p>
-        </w:tc>
-        <w:tc>
-          <w:tcPr>
-            <w:tcW w:w="1777" w:type="dxa"/>
-          </w:tcPr>
-          <w:p>
-            <w:r>
-              <w:t>Pessoa</w:t>
-            </w:r>
-          </w:p>
-        </w:tc>
-        <w:tc>
-          <w:tcPr>
-            <w:tcW w:w="4948" w:type="dxa"/>
-          </w:tcPr>
-          <w:p>
-            <w:r>
-              <w:t xml:space="preserve">Somente empreendedor tem direito </w:t>
-            </w:r>
-            <w:proofErr w:type="gramStart"/>
-            <w:r>
-              <w:t>à</w:t>
-            </w:r>
-            <w:proofErr w:type="gramEnd"/>
-            <w:r>
-              <w:t xml:space="preserve"> cartão do produtor</w:t>
-            </w:r>
-          </w:p>
-        </w:tc>
-        <w:tc>
-          <w:tcPr>
-            <w:tcW w:w="3478" w:type="dxa"/>
-          </w:tcPr>
-          <w:p/>
-        </w:tc>
-        <w:tc>
-          <w:tcPr>
-            <w:tcW w:w="1064" w:type="dxa"/>
-          </w:tcPr>
-          <w:p/>
-        </w:tc>
-      </w:tr>
-      <w:tr>
-        <w:tc>
-          <w:tcPr>
-            <w:tcW w:w="683" w:type="dxa"/>
-          </w:tcPr>
-          <w:p>
-            <w:pPr>
-              <w:pStyle w:val="PargrafodaLista"/>
-              <w:numPr>
-                <w:ilvl w:val="0"/>
-                <w:numId w:val="1"/>
-              </w:numPr>
-              <w:ind w:left="0" w:firstLine="0"/>
-            </w:pPr>
-          </w:p>
-        </w:tc>
-        <w:tc>
-          <w:tcPr>
-            <w:tcW w:w="1278" w:type="dxa"/>
-          </w:tcPr>
-          <w:p>
-            <w:r>
-              <w:t>11/07/2016</w:t>
-            </w:r>
-          </w:p>
-        </w:tc>
-        <w:tc>
-          <w:tcPr>
-            <w:tcW w:w="2441" w:type="dxa"/>
-          </w:tcPr>
-          <w:p>
-            <w:r>
-              <w:t>Gama</w:t>
-            </w:r>
-          </w:p>
-        </w:tc>
-        <w:tc>
-          <w:tcPr>
-            <w:tcW w:w="1777" w:type="dxa"/>
-          </w:tcPr>
-          <w:p>
-            <w:r>
-              <w:t xml:space="preserve">Propriedade Rural </w:t>
-            </w:r>
-          </w:p>
-        </w:tc>
-        <w:tc>
-          <w:tcPr>
-            <w:tcW w:w="4948" w:type="dxa"/>
-          </w:tcPr>
-          <w:p>
-            <w:r>
-              <w:t>A área da propriedade é obrigatória</w:t>
-            </w:r>
-          </w:p>
-        </w:tc>
-        <w:tc>
-          <w:tcPr>
-            <w:tcW w:w="3478" w:type="dxa"/>
-          </w:tcPr>
-          <w:p/>
-        </w:tc>
-        <w:tc>
-          <w:tcPr>
-            <w:tcW w:w="1064" w:type="dxa"/>
-          </w:tcPr>
-          <w:p>
-            <w:r>
-              <w:t>OK</w:t>
-            </w:r>
-          </w:p>
-        </w:tc>
-      </w:tr>
-      <w:tr>
-        <w:tc>
-          <w:tcPr>
-            <w:tcW w:w="683" w:type="dxa"/>
-          </w:tcPr>
-          <w:p>
-            <w:pPr>
-              <w:pStyle w:val="PargrafodaLista"/>
-              <w:numPr>
-                <w:ilvl w:val="0"/>
-                <w:numId w:val="1"/>
-              </w:numPr>
-              <w:ind w:left="0" w:firstLine="0"/>
-            </w:pPr>
-          </w:p>
-        </w:tc>
-        <w:tc>
-          <w:tcPr>
-            <w:tcW w:w="1278" w:type="dxa"/>
-          </w:tcPr>
-          <w:p>
-            <w:r>
-              <w:t>11/07/2016</w:t>
-            </w:r>
-          </w:p>
-        </w:tc>
-        <w:tc>
-          <w:tcPr>
-            <w:tcW w:w="2441" w:type="dxa"/>
-          </w:tcPr>
-          <w:p>
-            <w:r>
-              <w:t>Gama</w:t>
-            </w:r>
-          </w:p>
-        </w:tc>
-        <w:tc>
-          <w:tcPr>
-            <w:tcW w:w="1777" w:type="dxa"/>
-          </w:tcPr>
-          <w:p>
-            <w:r>
-              <w:t>Pessoa</w:t>
-            </w:r>
-          </w:p>
-        </w:tc>
-        <w:tc>
-          <w:tcPr>
-            <w:tcW w:w="4948" w:type="dxa"/>
-          </w:tcPr>
-          <w:p>
-            <w:r>
-              <w:t>Vínculo com a propriedade rural não impede emissão do cartão do produtor</w:t>
-            </w:r>
-          </w:p>
-        </w:tc>
-        <w:tc>
-          <w:tcPr>
-            <w:tcW w:w="3478" w:type="dxa"/>
-          </w:tcPr>
-          <w:p/>
-        </w:tc>
-        <w:tc>
-          <w:tcPr>
-            <w:tcW w:w="1064" w:type="dxa"/>
-          </w:tcPr>
-          <w:p/>
-        </w:tc>
-      </w:tr>
-      <w:tr>
-        <w:tc>
-          <w:tcPr>
-            <w:tcW w:w="683" w:type="dxa"/>
-          </w:tcPr>
-          <w:p>
-            <w:pPr>
-              <w:pStyle w:val="PargrafodaLista"/>
-              <w:numPr>
-                <w:ilvl w:val="0"/>
-                <w:numId w:val="1"/>
-              </w:numPr>
-              <w:ind w:left="0" w:firstLine="0"/>
-            </w:pPr>
-          </w:p>
-        </w:tc>
-        <w:tc>
-          <w:tcPr>
-            <w:tcW w:w="1278" w:type="dxa"/>
-          </w:tcPr>
-          <w:p>
-            <w:r>
-              <w:t>11/07/2016</w:t>
-            </w:r>
-          </w:p>
-        </w:tc>
-        <w:tc>
-          <w:tcPr>
-            <w:tcW w:w="2441" w:type="dxa"/>
-          </w:tcPr>
-          <w:p>
-            <w:r>
-              <w:t>Gama</w:t>
-            </w:r>
-          </w:p>
-        </w:tc>
-        <w:tc>
-          <w:tcPr>
-            <w:tcW w:w="1777" w:type="dxa"/>
-          </w:tcPr>
-          <w:p>
-            <w:r>
-              <w:t>Pessoa</w:t>
-            </w:r>
-          </w:p>
-        </w:tc>
-        <w:tc>
-          <w:tcPr>
-            <w:tcW w:w="4948" w:type="dxa"/>
-          </w:tcPr>
-          <w:p>
-            <w:r>
-              <w:t xml:space="preserve">No caso de marido e mulher como fica a emissão da carteirinha? Pra quem? Pros </w:t>
-            </w:r>
-            <w:proofErr w:type="gramStart"/>
-            <w:r>
-              <w:t>2</w:t>
-            </w:r>
-            <w:proofErr w:type="gramEnd"/>
-            <w:r>
-              <w:t>? E a área da propriedade, como é compartilhada?</w:t>
-            </w:r>
-          </w:p>
-        </w:tc>
-        <w:tc>
-          <w:tcPr>
-            <w:tcW w:w="3478" w:type="dxa"/>
-          </w:tcPr>
-          <w:p/>
-        </w:tc>
-        <w:tc>
-          <w:tcPr>
-            <w:tcW w:w="1064" w:type="dxa"/>
-          </w:tcPr>
-          <w:p/>
-        </w:tc>
-      </w:tr>
-      <w:tr>
-        <w:tc>
-          <w:tcPr>
-            <w:tcW w:w="683" w:type="dxa"/>
-          </w:tcPr>
-          <w:p>
-            <w:pPr>
-              <w:pStyle w:val="PargrafodaLista"/>
-              <w:numPr>
-                <w:ilvl w:val="0"/>
-                <w:numId w:val="1"/>
-              </w:numPr>
-              <w:ind w:left="0" w:firstLine="0"/>
-            </w:pPr>
-          </w:p>
-        </w:tc>
-        <w:tc>
-          <w:tcPr>
-            <w:tcW w:w="1278" w:type="dxa"/>
-          </w:tcPr>
-          <w:p>
-            <w:r>
-              <w:t>11/07/2016</w:t>
-            </w:r>
-          </w:p>
-        </w:tc>
-        <w:tc>
-          <w:tcPr>
-            <w:tcW w:w="2441" w:type="dxa"/>
-          </w:tcPr>
-          <w:p>
-            <w:r>
-              <w:t>Gama</w:t>
-            </w:r>
-          </w:p>
-        </w:tc>
-        <w:tc>
-          <w:tcPr>
-            <w:tcW w:w="1777" w:type="dxa"/>
-          </w:tcPr>
-          <w:p>
-            <w:r>
-              <w:t>EMATER web</w:t>
-            </w:r>
-          </w:p>
-        </w:tc>
-        <w:tc>
-          <w:tcPr>
-            <w:tcW w:w="4948" w:type="dxa"/>
-          </w:tcPr>
-          <w:p>
-            <w:r>
-              <w:t>Proposta de implantação: alguns colegas serem destacados e utilizar exclusivamente o EMATER web. Ver com a COPER.</w:t>
-            </w:r>
-          </w:p>
-        </w:tc>
-        <w:tc>
-          <w:tcPr>
-            <w:tcW w:w="3478" w:type="dxa"/>
-          </w:tcPr>
-          <w:p/>
-        </w:tc>
-        <w:tc>
-          <w:tcPr>
-            <w:tcW w:w="1064" w:type="dxa"/>
-          </w:tcPr>
-          <w:p/>
-        </w:tc>
-      </w:tr>
-      <w:tr>
-        <w:tc>
-          <w:tcPr>
-            <w:tcW w:w="683" w:type="dxa"/>
-          </w:tcPr>
-          <w:p>
-            <w:pPr>
-              <w:pStyle w:val="PargrafodaLista"/>
-              <w:numPr>
-                <w:ilvl w:val="0"/>
-                <w:numId w:val="1"/>
-              </w:numPr>
-              <w:ind w:left="0" w:firstLine="0"/>
-            </w:pPr>
-          </w:p>
-        </w:tc>
-        <w:tc>
-          <w:tcPr>
-            <w:tcW w:w="1278" w:type="dxa"/>
-          </w:tcPr>
-          <w:p>
-            <w:r>
-              <w:t>17/07/2016</w:t>
-            </w:r>
-          </w:p>
-        </w:tc>
-        <w:tc>
-          <w:tcPr>
-            <w:tcW w:w="2441" w:type="dxa"/>
-          </w:tcPr>
-          <w:p>
-            <w:r>
-              <w:t>Rio Preto</w:t>
-            </w:r>
-          </w:p>
-        </w:tc>
-        <w:tc>
-          <w:tcPr>
-            <w:tcW w:w="1777" w:type="dxa"/>
-          </w:tcPr>
-          <w:p>
-            <w:r>
-              <w:t>EMATER web</w:t>
-            </w:r>
-          </w:p>
-        </w:tc>
-        <w:tc>
-          <w:tcPr>
-            <w:tcW w:w="4948" w:type="dxa"/>
-          </w:tcPr>
-          <w:p>
-            <w:r>
-              <w:t>O importador ignorou os beneficiários inativos. Utilizar esta informação para desliga-los das propriedades sem perder o vínculo histórico.</w:t>
-            </w:r>
-          </w:p>
-        </w:tc>
-        <w:tc>
-          <w:tcPr>
-            <w:tcW w:w="3478" w:type="dxa"/>
-          </w:tcPr>
-          <w:p/>
-        </w:tc>
-        <w:tc>
-          <w:tcPr>
-            <w:tcW w:w="1064" w:type="dxa"/>
-          </w:tcPr>
-          <w:p/>
-        </w:tc>
-      </w:tr>
-      <w:tr>
-        <w:tc>
-          <w:tcPr>
-            <w:tcW w:w="683" w:type="dxa"/>
-          </w:tcPr>
-          <w:p>
-            <w:pPr>
-              <w:pStyle w:val="PargrafodaLista"/>
-              <w:numPr>
-                <w:ilvl w:val="0"/>
-                <w:numId w:val="1"/>
-              </w:numPr>
-              <w:ind w:left="0" w:firstLine="0"/>
-            </w:pPr>
-          </w:p>
-        </w:tc>
-        <w:tc>
-          <w:tcPr>
-            <w:tcW w:w="1278" w:type="dxa"/>
-          </w:tcPr>
-          <w:p>
-            <w:r>
-              <w:t>17/07/2016</w:t>
-            </w:r>
-          </w:p>
-        </w:tc>
-        <w:tc>
-          <w:tcPr>
-            <w:tcW w:w="2441" w:type="dxa"/>
-          </w:tcPr>
-          <w:p>
-            <w:r>
-              <w:t>Rio Preto</w:t>
-            </w:r>
-          </w:p>
-        </w:tc>
-        <w:tc>
-          <w:tcPr>
-            <w:tcW w:w="1777" w:type="dxa"/>
-          </w:tcPr>
-          <w:p>
-            <w:r>
-              <w:t>EMATER web</w:t>
-            </w:r>
-          </w:p>
-        </w:tc>
-        <w:tc>
-          <w:tcPr>
-            <w:tcW w:w="4948" w:type="dxa"/>
-          </w:tcPr>
-          <w:p>
-            <w:r>
-              <w:t xml:space="preserve">A área explorada pelos beneficiários </w:t>
-            </w:r>
-            <w:r>
-              <w:t>deve ser limitada</w:t>
-            </w:r>
-            <w:r>
-              <w:t xml:space="preserve"> pelo tamanho da área da propriedade. Devem ser feitos somatórios para criticar estes dados, regras devem ser definidas, tratar isto com avisos</w:t>
-            </w:r>
-          </w:p>
-        </w:tc>
-        <w:tc>
-          <w:tcPr>
-            <w:tcW w:w="3478" w:type="dxa"/>
-          </w:tcPr>
-          <w:p/>
-        </w:tc>
-        <w:tc>
-          <w:tcPr>
-            <w:tcW w:w="1064" w:type="dxa"/>
-          </w:tcPr>
-          <w:p/>
-        </w:tc>
-      </w:tr>
-      <w:tr>
-        <w:tc>
-          <w:tcPr>
-            <w:tcW w:w="683" w:type="dxa"/>
-          </w:tcPr>
-          <w:p>
-            <w:pPr>
-              <w:pStyle w:val="PargrafodaLista"/>
-              <w:numPr>
-                <w:ilvl w:val="0"/>
-                <w:numId w:val="1"/>
-              </w:numPr>
-              <w:ind w:left="0" w:firstLine="0"/>
-            </w:pPr>
-          </w:p>
-        </w:tc>
-        <w:tc>
-          <w:tcPr>
-            <w:tcW w:w="1278" w:type="dxa"/>
-          </w:tcPr>
-          <w:p>
-            <w:r>
-              <w:t>17/07/2016</w:t>
-            </w:r>
-          </w:p>
-        </w:tc>
-        <w:tc>
-          <w:tcPr>
-            <w:tcW w:w="2441" w:type="dxa"/>
-          </w:tcPr>
-          <w:p>
-            <w:r>
-              <w:t>Rio Preto</w:t>
-            </w:r>
-          </w:p>
-        </w:tc>
-        <w:tc>
-          <w:tcPr>
-            <w:tcW w:w="1777" w:type="dxa"/>
-          </w:tcPr>
-          <w:p>
-            <w:r>
-              <w:t>EMATER web</w:t>
-            </w:r>
-          </w:p>
-        </w:tc>
-        <w:tc>
-          <w:tcPr>
-            <w:tcW w:w="4948" w:type="dxa"/>
-          </w:tcPr>
-          <w:p>
-            <w:r>
-              <w:t>E-mail. Permitir envio pelo sistema</w:t>
-            </w:r>
-          </w:p>
-        </w:tc>
-        <w:tc>
-          <w:tcPr>
-            <w:tcW w:w="3478" w:type="dxa"/>
-          </w:tcPr>
-          <w:p/>
-        </w:tc>
-        <w:tc>
-          <w:tcPr>
-            <w:tcW w:w="1064" w:type="dxa"/>
-          </w:tcPr>
-          <w:p/>
-        </w:tc>
-      </w:tr>
-      <w:tr>
-        <w:tc>
-          <w:tcPr>
-            <w:tcW w:w="683" w:type="dxa"/>
-          </w:tcPr>
-          <w:p>
-            <w:pPr>
-              <w:pStyle w:val="PargrafodaLista"/>
-              <w:numPr>
-                <w:ilvl w:val="0"/>
-                <w:numId w:val="1"/>
-              </w:numPr>
-              <w:ind w:left="0" w:firstLine="0"/>
-            </w:pPr>
-          </w:p>
-        </w:tc>
-        <w:tc>
-          <w:tcPr>
-            <w:tcW w:w="1278" w:type="dxa"/>
-          </w:tcPr>
-          <w:p>
-            <w:r>
-              <w:t>17/07/2016</w:t>
-            </w:r>
-          </w:p>
-        </w:tc>
-        <w:tc>
-          <w:tcPr>
-            <w:tcW w:w="2441" w:type="dxa"/>
-          </w:tcPr>
-          <w:p>
-            <w:r>
-              <w:t>Rio Preto</w:t>
-            </w:r>
-          </w:p>
-        </w:tc>
-        <w:tc>
-          <w:tcPr>
-            <w:tcW w:w="1777" w:type="dxa"/>
-          </w:tcPr>
-          <w:p>
-            <w:r>
-              <w:t>EMATER web</w:t>
-            </w:r>
-          </w:p>
-        </w:tc>
-        <w:tc>
-          <w:tcPr>
-            <w:tcW w:w="4948" w:type="dxa"/>
-          </w:tcPr>
-          <w:p>
-            <w:r>
-              <w:t xml:space="preserve">E-mail. Permitir fazer mala direta, fazer </w:t>
-            </w:r>
-            <w:proofErr w:type="gramStart"/>
-            <w:r>
-              <w:t>menu</w:t>
-            </w:r>
-            <w:proofErr w:type="gramEnd"/>
-            <w:r>
-              <w:t xml:space="preserve"> para isso.</w:t>
-            </w:r>
-          </w:p>
-        </w:tc>
-        <w:tc>
-          <w:tcPr>
-            <w:tcW w:w="3478" w:type="dxa"/>
-          </w:tcPr>
-          <w:p/>
-        </w:tc>
-        <w:tc>
-          <w:tcPr>
-            <w:tcW w:w="1064" w:type="dxa"/>
-          </w:tcPr>
-          <w:p/>
-        </w:tc>
-      </w:tr>
-      <w:tr>
-        <w:tc>
-          <w:tcPr>
-            <w:tcW w:w="683" w:type="dxa"/>
-          </w:tcPr>
-          <w:p>
-            <w:pPr>
-              <w:pStyle w:val="PargrafodaLista"/>
-              <w:numPr>
-                <w:ilvl w:val="0"/>
-                <w:numId w:val="1"/>
-              </w:numPr>
-              <w:ind w:left="0" w:firstLine="0"/>
-            </w:pPr>
-          </w:p>
-        </w:tc>
-        <w:tc>
-          <w:tcPr>
-            <w:tcW w:w="1278" w:type="dxa"/>
-          </w:tcPr>
-          <w:p>
-            <w:r>
-              <w:t>17/07/2016</w:t>
-            </w:r>
-          </w:p>
-        </w:tc>
-        <w:tc>
-          <w:tcPr>
-            <w:tcW w:w="2441" w:type="dxa"/>
-          </w:tcPr>
-          <w:p>
-            <w:r>
-              <w:t>Rio Preto</w:t>
             </w:r>
           </w:p>
         </w:tc>
@@ -4987,25 +3555,1477 @@
           <w:p>
             <w:r>
               <w:lastRenderedPageBreak/>
-              <w:t xml:space="preserve">O campo outorga deve ser do tipo sim ou não. Está </w:t>
+              <w:t>Preferir exibir mapas satélite</w:t>
+            </w:r>
+          </w:p>
+        </w:tc>
+        <w:tc>
+          <w:tcPr>
+            <w:tcW w:w="3478" w:type="dxa"/>
+          </w:tcPr>
+          <w:p/>
+        </w:tc>
+        <w:tc>
+          <w:tcPr>
+            <w:tcW w:w="1064" w:type="dxa"/>
+          </w:tcPr>
+          <w:p/>
+        </w:tc>
+      </w:tr>
+      <w:tr>
+        <w:tc>
+          <w:tcPr>
+            <w:tcW w:w="683" w:type="dxa"/>
+          </w:tcPr>
+          <w:p>
+            <w:pPr>
+              <w:pStyle w:val="PargrafodaLista"/>
+              <w:numPr>
+                <w:ilvl w:val="0"/>
+                <w:numId w:val="1"/>
+              </w:numPr>
+              <w:ind w:left="0" w:firstLine="0"/>
+            </w:pPr>
+          </w:p>
+        </w:tc>
+        <w:tc>
+          <w:tcPr>
+            <w:tcW w:w="1278" w:type="dxa"/>
+          </w:tcPr>
+          <w:p>
+            <w:r>
+              <w:t>11/07/2016</w:t>
+            </w:r>
+          </w:p>
+        </w:tc>
+        <w:tc>
+          <w:tcPr>
+            <w:tcW w:w="2441" w:type="dxa"/>
+          </w:tcPr>
+          <w:p>
+            <w:r>
+              <w:t>Gama</w:t>
+            </w:r>
+          </w:p>
+        </w:tc>
+        <w:tc>
+          <w:tcPr>
+            <w:tcW w:w="1777" w:type="dxa"/>
+          </w:tcPr>
+          <w:p>
+            <w:r>
+              <w:t>Pessoa</w:t>
+            </w:r>
+          </w:p>
+        </w:tc>
+        <w:tc>
+          <w:tcPr>
+            <w:tcW w:w="4948" w:type="dxa"/>
+          </w:tcPr>
+          <w:p>
+            <w:r>
+              <w:t>Nos endereços utilizar RA/Distrito ao invés de cidade.</w:t>
+            </w:r>
+          </w:p>
+        </w:tc>
+        <w:tc>
+          <w:tcPr>
+            <w:tcW w:w="3478" w:type="dxa"/>
+          </w:tcPr>
+          <w:p/>
+        </w:tc>
+        <w:tc>
+          <w:tcPr>
+            <w:tcW w:w="1064" w:type="dxa"/>
+          </w:tcPr>
+          <w:p>
+            <w:r>
+              <w:t>Optou-se por manter cidade</w:t>
+            </w:r>
+          </w:p>
+        </w:tc>
+      </w:tr>
+      <w:tr>
+        <w:tc>
+          <w:tcPr>
+            <w:tcW w:w="683" w:type="dxa"/>
+          </w:tcPr>
+          <w:p>
+            <w:pPr>
+              <w:pStyle w:val="PargrafodaLista"/>
+              <w:numPr>
+                <w:ilvl w:val="0"/>
+                <w:numId w:val="1"/>
+              </w:numPr>
+              <w:ind w:left="0" w:firstLine="0"/>
+            </w:pPr>
+          </w:p>
+        </w:tc>
+        <w:tc>
+          <w:tcPr>
+            <w:tcW w:w="1278" w:type="dxa"/>
+          </w:tcPr>
+          <w:p>
+            <w:r>
+              <w:t>11/07/2016</w:t>
+            </w:r>
+          </w:p>
+        </w:tc>
+        <w:tc>
+          <w:tcPr>
+            <w:tcW w:w="2441" w:type="dxa"/>
+          </w:tcPr>
+          <w:p>
+            <w:r>
+              <w:t>Gama</w:t>
+            </w:r>
+          </w:p>
+        </w:tc>
+        <w:tc>
+          <w:tcPr>
+            <w:tcW w:w="1777" w:type="dxa"/>
+          </w:tcPr>
+          <w:p>
+            <w:r>
+              <w:t>Pessoa</w:t>
+            </w:r>
+          </w:p>
+        </w:tc>
+        <w:tc>
+          <w:tcPr>
+            <w:tcW w:w="4948" w:type="dxa"/>
+          </w:tcPr>
+          <w:p>
+            <w:r>
+              <w:t>Utilizar os distritos do GDF, ao invés do IBGE</w:t>
+            </w:r>
+          </w:p>
+        </w:tc>
+        <w:tc>
+          <w:tcPr>
+            <w:tcW w:w="3478" w:type="dxa"/>
+          </w:tcPr>
+          <w:p/>
+        </w:tc>
+        <w:tc>
+          <w:tcPr>
+            <w:tcW w:w="1064" w:type="dxa"/>
+          </w:tcPr>
+          <w:p/>
+        </w:tc>
+      </w:tr>
+      <w:tr>
+        <w:tc>
+          <w:tcPr>
+            <w:tcW w:w="683" w:type="dxa"/>
+          </w:tcPr>
+          <w:p>
+            <w:pPr>
+              <w:pStyle w:val="PargrafodaLista"/>
+              <w:numPr>
+                <w:ilvl w:val="0"/>
+                <w:numId w:val="1"/>
+              </w:numPr>
+              <w:ind w:left="0" w:firstLine="0"/>
+            </w:pPr>
+          </w:p>
+        </w:tc>
+        <w:tc>
+          <w:tcPr>
+            <w:tcW w:w="1278" w:type="dxa"/>
+          </w:tcPr>
+          <w:p>
+            <w:r>
+              <w:t>11/07/2016</w:t>
+            </w:r>
+          </w:p>
+        </w:tc>
+        <w:tc>
+          <w:tcPr>
+            <w:tcW w:w="2441" w:type="dxa"/>
+          </w:tcPr>
+          <w:p>
+            <w:r>
+              <w:t>Gama</w:t>
+            </w:r>
+          </w:p>
+        </w:tc>
+        <w:tc>
+          <w:tcPr>
+            <w:tcW w:w="1777" w:type="dxa"/>
+          </w:tcPr>
+          <w:p>
+            <w:r>
+              <w:t>Atividade</w:t>
+            </w:r>
+          </w:p>
+        </w:tc>
+        <w:tc>
+          <w:tcPr>
+            <w:tcW w:w="4948" w:type="dxa"/>
+          </w:tcPr>
+          <w:p>
+            <w:r>
+              <w:t>Prioridade, Normal verde, e colocar na ordem, alto, normal e baixo</w:t>
+            </w:r>
+          </w:p>
+        </w:tc>
+        <w:tc>
+          <w:tcPr>
+            <w:tcW w:w="3478" w:type="dxa"/>
+          </w:tcPr>
+          <w:p/>
+        </w:tc>
+        <w:tc>
+          <w:tcPr>
+            <w:tcW w:w="1064" w:type="dxa"/>
+          </w:tcPr>
+          <w:p>
+            <w:r>
+              <w:t>OK</w:t>
+            </w:r>
+          </w:p>
+        </w:tc>
+      </w:tr>
+      <w:tr>
+        <w:tc>
+          <w:tcPr>
+            <w:tcW w:w="683" w:type="dxa"/>
+          </w:tcPr>
+          <w:p>
+            <w:pPr>
+              <w:pStyle w:val="PargrafodaLista"/>
+              <w:numPr>
+                <w:ilvl w:val="0"/>
+                <w:numId w:val="1"/>
+              </w:numPr>
+              <w:ind w:left="0" w:firstLine="0"/>
+            </w:pPr>
+          </w:p>
+        </w:tc>
+        <w:tc>
+          <w:tcPr>
+            <w:tcW w:w="1278" w:type="dxa"/>
+          </w:tcPr>
+          <w:p>
+            <w:r>
+              <w:t>11/07/2016</w:t>
+            </w:r>
+          </w:p>
+        </w:tc>
+        <w:tc>
+          <w:tcPr>
+            <w:tcW w:w="2441" w:type="dxa"/>
+          </w:tcPr>
+          <w:p>
+            <w:r>
+              <w:t>Gama</w:t>
+            </w:r>
+          </w:p>
+        </w:tc>
+        <w:tc>
+          <w:tcPr>
+            <w:tcW w:w="1777" w:type="dxa"/>
+          </w:tcPr>
+          <w:p>
+            <w:r>
+              <w:t>Atividade</w:t>
+            </w:r>
+          </w:p>
+        </w:tc>
+        <w:tc>
+          <w:tcPr>
+            <w:tcW w:w="4948" w:type="dxa"/>
+          </w:tcPr>
+          <w:p>
+            <w:r>
+              <w:t>No filtro ter a opção de seleção da equipe</w:t>
+            </w:r>
+          </w:p>
+        </w:tc>
+        <w:tc>
+          <w:tcPr>
+            <w:tcW w:w="3478" w:type="dxa"/>
+          </w:tcPr>
+          <w:p/>
+        </w:tc>
+        <w:tc>
+          <w:tcPr>
+            <w:tcW w:w="1064" w:type="dxa"/>
+          </w:tcPr>
+          <w:p/>
+        </w:tc>
+      </w:tr>
+      <w:tr>
+        <w:tc>
+          <w:tcPr>
+            <w:tcW w:w="683" w:type="dxa"/>
+          </w:tcPr>
+          <w:p>
+            <w:pPr>
+              <w:pStyle w:val="PargrafodaLista"/>
+              <w:numPr>
+                <w:ilvl w:val="0"/>
+                <w:numId w:val="1"/>
+              </w:numPr>
+              <w:ind w:left="0" w:firstLine="0"/>
+            </w:pPr>
+          </w:p>
+        </w:tc>
+        <w:tc>
+          <w:tcPr>
+            <w:tcW w:w="1278" w:type="dxa"/>
+          </w:tcPr>
+          <w:p>
+            <w:r>
+              <w:t>11/07/2016</w:t>
+            </w:r>
+          </w:p>
+        </w:tc>
+        <w:tc>
+          <w:tcPr>
+            <w:tcW w:w="2441" w:type="dxa"/>
+          </w:tcPr>
+          <w:p>
+            <w:r>
+              <w:t>Gama</w:t>
+            </w:r>
+          </w:p>
+        </w:tc>
+        <w:tc>
+          <w:tcPr>
+            <w:tcW w:w="1777" w:type="dxa"/>
+          </w:tcPr>
+          <w:p>
+            <w:r>
+              <w:t xml:space="preserve">Propriedade Rural </w:t>
+            </w:r>
+          </w:p>
+        </w:tc>
+        <w:tc>
+          <w:tcPr>
+            <w:tcW w:w="4948" w:type="dxa"/>
+          </w:tcPr>
+          <w:p>
+            <w:r>
+              <w:t>P</w:t>
+            </w:r>
+            <w:r>
+              <w:t xml:space="preserve">rodutividade </w:t>
+            </w:r>
+            <w:r>
+              <w:t xml:space="preserve">utilizar só </w:t>
+            </w:r>
+            <w:proofErr w:type="gramStart"/>
+            <w:r>
+              <w:t>2</w:t>
+            </w:r>
+            <w:proofErr w:type="gramEnd"/>
+            <w:r>
+              <w:t xml:space="preserve"> dígitos</w:t>
+            </w:r>
+          </w:p>
+        </w:tc>
+        <w:tc>
+          <w:tcPr>
+            <w:tcW w:w="3478" w:type="dxa"/>
+          </w:tcPr>
+          <w:p/>
+        </w:tc>
+        <w:tc>
+          <w:tcPr>
+            <w:tcW w:w="1064" w:type="dxa"/>
+          </w:tcPr>
+          <w:p/>
+        </w:tc>
+      </w:tr>
+      <w:tr>
+        <w:tc>
+          <w:tcPr>
+            <w:tcW w:w="683" w:type="dxa"/>
+          </w:tcPr>
+          <w:p>
+            <w:pPr>
+              <w:pStyle w:val="PargrafodaLista"/>
+              <w:numPr>
+                <w:ilvl w:val="0"/>
+                <w:numId w:val="1"/>
+              </w:numPr>
+              <w:ind w:left="0" w:firstLine="0"/>
+            </w:pPr>
+          </w:p>
+        </w:tc>
+        <w:tc>
+          <w:tcPr>
+            <w:tcW w:w="1278" w:type="dxa"/>
+          </w:tcPr>
+          <w:p>
+            <w:r>
+              <w:t>11/07/2016</w:t>
+            </w:r>
+          </w:p>
+        </w:tc>
+        <w:tc>
+          <w:tcPr>
+            <w:tcW w:w="2441" w:type="dxa"/>
+          </w:tcPr>
+          <w:p>
+            <w:r>
+              <w:t>Gama</w:t>
+            </w:r>
+          </w:p>
+        </w:tc>
+        <w:tc>
+          <w:tcPr>
+            <w:tcW w:w="1777" w:type="dxa"/>
+          </w:tcPr>
+          <w:p>
+            <w:r>
+              <w:t>IPA</w:t>
+            </w:r>
+          </w:p>
+        </w:tc>
+        <w:tc>
+          <w:tcPr>
+            <w:tcW w:w="4948" w:type="dxa"/>
+          </w:tcPr>
+          <w:p>
+            <w:r>
+              <w:t>Facilitar entrada de dados, forma de produção inserir um botão para pré-preencher dados.</w:t>
+            </w:r>
+          </w:p>
+        </w:tc>
+        <w:tc>
+          <w:tcPr>
+            <w:tcW w:w="3478" w:type="dxa"/>
+          </w:tcPr>
+          <w:p/>
+        </w:tc>
+        <w:tc>
+          <w:tcPr>
+            <w:tcW w:w="1064" w:type="dxa"/>
+          </w:tcPr>
+          <w:p/>
+        </w:tc>
+      </w:tr>
+      <w:tr>
+        <w:tc>
+          <w:tcPr>
+            <w:tcW w:w="683" w:type="dxa"/>
+          </w:tcPr>
+          <w:p>
+            <w:pPr>
+              <w:pStyle w:val="PargrafodaLista"/>
+              <w:numPr>
+                <w:ilvl w:val="0"/>
+                <w:numId w:val="1"/>
+              </w:numPr>
+              <w:ind w:left="0" w:firstLine="0"/>
+            </w:pPr>
+          </w:p>
+        </w:tc>
+        <w:tc>
+          <w:tcPr>
+            <w:tcW w:w="1278" w:type="dxa"/>
+          </w:tcPr>
+          <w:p>
+            <w:r>
+              <w:t>11/07/2016</w:t>
+            </w:r>
+          </w:p>
+        </w:tc>
+        <w:tc>
+          <w:tcPr>
+            <w:tcW w:w="2441" w:type="dxa"/>
+          </w:tcPr>
+          <w:p>
+            <w:r>
+              <w:t>Gama</w:t>
+            </w:r>
+          </w:p>
+        </w:tc>
+        <w:tc>
+          <w:tcPr>
+            <w:tcW w:w="1777" w:type="dxa"/>
+          </w:tcPr>
+          <w:p>
+            <w:r>
+              <w:t>IPA</w:t>
+            </w:r>
+          </w:p>
+        </w:tc>
+        <w:tc>
+          <w:tcPr>
+            <w:tcW w:w="4948" w:type="dxa"/>
+          </w:tcPr>
+          <w:p>
+            <w:r>
+              <w:t xml:space="preserve">Facilitar a seleção de bem de produção colocando estes dados na árvore da classificação do bem, assim evitar o </w:t>
+            </w:r>
+            <w:proofErr w:type="spellStart"/>
+            <w:r>
+              <w:t>refresh</w:t>
+            </w:r>
+            <w:proofErr w:type="spellEnd"/>
+            <w:r>
+              <w:t xml:space="preserve"> a cada mudança de classificação</w:t>
+            </w:r>
+          </w:p>
+        </w:tc>
+        <w:tc>
+          <w:tcPr>
+            <w:tcW w:w="3478" w:type="dxa"/>
+          </w:tcPr>
+          <w:p/>
+        </w:tc>
+        <w:tc>
+          <w:tcPr>
+            <w:tcW w:w="1064" w:type="dxa"/>
+          </w:tcPr>
+          <w:p/>
+        </w:tc>
+      </w:tr>
+      <w:tr>
+        <w:tc>
+          <w:tcPr>
+            <w:tcW w:w="683" w:type="dxa"/>
+          </w:tcPr>
+          <w:p>
+            <w:pPr>
+              <w:pStyle w:val="PargrafodaLista"/>
+              <w:numPr>
+                <w:ilvl w:val="0"/>
+                <w:numId w:val="1"/>
+              </w:numPr>
+              <w:ind w:left="0" w:firstLine="0"/>
+            </w:pPr>
+          </w:p>
+        </w:tc>
+        <w:tc>
+          <w:tcPr>
+            <w:tcW w:w="1278" w:type="dxa"/>
+          </w:tcPr>
+          <w:p>
+            <w:r>
+              <w:t>11/07/2016</w:t>
+            </w:r>
+          </w:p>
+        </w:tc>
+        <w:tc>
+          <w:tcPr>
+            <w:tcW w:w="2441" w:type="dxa"/>
+          </w:tcPr>
+          <w:p>
+            <w:r>
+              <w:t>Gama</w:t>
+            </w:r>
+          </w:p>
+        </w:tc>
+        <w:tc>
+          <w:tcPr>
+            <w:tcW w:w="1777" w:type="dxa"/>
+          </w:tcPr>
+          <w:p>
+            <w:r>
+              <w:t>IPA</w:t>
+            </w:r>
+          </w:p>
+        </w:tc>
+        <w:tc>
+          <w:tcPr>
+            <w:tcW w:w="4948" w:type="dxa"/>
+          </w:tcPr>
+          <w:p>
+            <w:r>
+              <w:t>O preço dos produtos é captado na central, não no campo (estudar com a COPER)</w:t>
+            </w:r>
+          </w:p>
+        </w:tc>
+        <w:tc>
+          <w:tcPr>
+            <w:tcW w:w="3478" w:type="dxa"/>
+          </w:tcPr>
+          <w:p/>
+        </w:tc>
+        <w:tc>
+          <w:tcPr>
+            <w:tcW w:w="1064" w:type="dxa"/>
+          </w:tcPr>
+          <w:p/>
+        </w:tc>
+      </w:tr>
+      <w:tr>
+        <w:tc>
+          <w:tcPr>
+            <w:tcW w:w="683" w:type="dxa"/>
+          </w:tcPr>
+          <w:p>
+            <w:pPr>
+              <w:pStyle w:val="PargrafodaLista"/>
+              <w:numPr>
+                <w:ilvl w:val="0"/>
+                <w:numId w:val="1"/>
+              </w:numPr>
+              <w:ind w:left="0" w:firstLine="0"/>
+            </w:pPr>
+          </w:p>
+        </w:tc>
+        <w:tc>
+          <w:tcPr>
+            <w:tcW w:w="1278" w:type="dxa"/>
+          </w:tcPr>
+          <w:p>
+            <w:r>
+              <w:t>11/07/2016</w:t>
+            </w:r>
+          </w:p>
+        </w:tc>
+        <w:tc>
+          <w:tcPr>
+            <w:tcW w:w="2441" w:type="dxa"/>
+          </w:tcPr>
+          <w:p>
+            <w:r>
+              <w:t>Gama</w:t>
+            </w:r>
+          </w:p>
+        </w:tc>
+        <w:tc>
+          <w:tcPr>
+            <w:tcW w:w="1777" w:type="dxa"/>
+          </w:tcPr>
+          <w:p>
+            <w:r>
+              <w:t>IPA</w:t>
+            </w:r>
+          </w:p>
+        </w:tc>
+        <w:tc>
+          <w:tcPr>
+            <w:tcW w:w="4948" w:type="dxa"/>
+          </w:tcPr>
+          <w:p>
+            <w:r>
+              <w:t>O componente de classificação do bem, exibir aberto somente até o segundo nível</w:t>
+            </w:r>
+          </w:p>
+        </w:tc>
+        <w:tc>
+          <w:tcPr>
+            <w:tcW w:w="3478" w:type="dxa"/>
+          </w:tcPr>
+          <w:p/>
+        </w:tc>
+        <w:tc>
+          <w:tcPr>
+            <w:tcW w:w="1064" w:type="dxa"/>
+          </w:tcPr>
+          <w:p/>
+        </w:tc>
+      </w:tr>
+      <w:tr>
+        <w:tc>
+          <w:tcPr>
+            <w:tcW w:w="683" w:type="dxa"/>
+          </w:tcPr>
+          <w:p>
+            <w:pPr>
+              <w:pStyle w:val="PargrafodaLista"/>
+              <w:numPr>
+                <w:ilvl w:val="0"/>
+                <w:numId w:val="1"/>
+              </w:numPr>
+              <w:ind w:left="0" w:firstLine="0"/>
+            </w:pPr>
+          </w:p>
+        </w:tc>
+        <w:tc>
+          <w:tcPr>
+            <w:tcW w:w="1278" w:type="dxa"/>
+          </w:tcPr>
+          <w:p>
+            <w:r>
+              <w:t>11/07/2016</w:t>
+            </w:r>
+          </w:p>
+        </w:tc>
+        <w:tc>
+          <w:tcPr>
+            <w:tcW w:w="2441" w:type="dxa"/>
+          </w:tcPr>
+          <w:p>
+            <w:r>
+              <w:t>Gama</w:t>
+            </w:r>
+          </w:p>
+        </w:tc>
+        <w:tc>
+          <w:tcPr>
+            <w:tcW w:w="1777" w:type="dxa"/>
+          </w:tcPr>
+          <w:p>
+            <w:r>
+              <w:t>Pessoa</w:t>
+            </w:r>
+          </w:p>
+        </w:tc>
+        <w:tc>
+          <w:tcPr>
+            <w:tcW w:w="4948" w:type="dxa"/>
+          </w:tcPr>
+          <w:p>
+            <w:r>
+              <w:t>NIS não é obrigatório para emissão do cartão do produtor</w:t>
+            </w:r>
+          </w:p>
+        </w:tc>
+        <w:tc>
+          <w:tcPr>
+            <w:tcW w:w="3478" w:type="dxa"/>
+          </w:tcPr>
+          <w:p/>
+        </w:tc>
+        <w:tc>
+          <w:tcPr>
+            <w:tcW w:w="1064" w:type="dxa"/>
+          </w:tcPr>
+          <w:p>
+            <w:r>
+              <w:t>OK</w:t>
+            </w:r>
+          </w:p>
+        </w:tc>
+      </w:tr>
+      <w:tr>
+        <w:tc>
+          <w:tcPr>
+            <w:tcW w:w="683" w:type="dxa"/>
+          </w:tcPr>
+          <w:p>
+            <w:pPr>
+              <w:pStyle w:val="PargrafodaLista"/>
+              <w:numPr>
+                <w:ilvl w:val="0"/>
+                <w:numId w:val="1"/>
+              </w:numPr>
+              <w:ind w:left="0" w:firstLine="0"/>
+            </w:pPr>
+          </w:p>
+        </w:tc>
+        <w:tc>
+          <w:tcPr>
+            <w:tcW w:w="1278" w:type="dxa"/>
+          </w:tcPr>
+          <w:p>
+            <w:r>
+              <w:t>11/07/2016</w:t>
+            </w:r>
+          </w:p>
+        </w:tc>
+        <w:tc>
+          <w:tcPr>
+            <w:tcW w:w="2441" w:type="dxa"/>
+          </w:tcPr>
+          <w:p>
+            <w:r>
+              <w:t>Gama</w:t>
+            </w:r>
+          </w:p>
+        </w:tc>
+        <w:tc>
+          <w:tcPr>
+            <w:tcW w:w="1777" w:type="dxa"/>
+          </w:tcPr>
+          <w:p>
+            <w:r>
+              <w:t>Pessoa</w:t>
+            </w:r>
+          </w:p>
+        </w:tc>
+        <w:tc>
+          <w:tcPr>
+            <w:tcW w:w="4948" w:type="dxa"/>
+          </w:tcPr>
+          <w:p>
+            <w:r>
+              <w:t xml:space="preserve">Somente empreendedor tem direito </w:t>
+            </w:r>
+            <w:proofErr w:type="gramStart"/>
+            <w:r>
+              <w:t>à</w:t>
+            </w:r>
+            <w:proofErr w:type="gramEnd"/>
+            <w:r>
+              <w:t xml:space="preserve"> cartão do produtor</w:t>
+            </w:r>
+          </w:p>
+        </w:tc>
+        <w:tc>
+          <w:tcPr>
+            <w:tcW w:w="3478" w:type="dxa"/>
+          </w:tcPr>
+          <w:p/>
+        </w:tc>
+        <w:tc>
+          <w:tcPr>
+            <w:tcW w:w="1064" w:type="dxa"/>
+          </w:tcPr>
+          <w:p/>
+        </w:tc>
+      </w:tr>
+      <w:tr>
+        <w:tc>
+          <w:tcPr>
+            <w:tcW w:w="683" w:type="dxa"/>
+          </w:tcPr>
+          <w:p>
+            <w:pPr>
+              <w:pStyle w:val="PargrafodaLista"/>
+              <w:numPr>
+                <w:ilvl w:val="0"/>
+                <w:numId w:val="1"/>
+              </w:numPr>
+              <w:ind w:left="0" w:firstLine="0"/>
+            </w:pPr>
+          </w:p>
+        </w:tc>
+        <w:tc>
+          <w:tcPr>
+            <w:tcW w:w="1278" w:type="dxa"/>
+          </w:tcPr>
+          <w:p>
+            <w:r>
+              <w:t>11/07/2016</w:t>
+            </w:r>
+          </w:p>
+        </w:tc>
+        <w:tc>
+          <w:tcPr>
+            <w:tcW w:w="2441" w:type="dxa"/>
+          </w:tcPr>
+          <w:p>
+            <w:r>
+              <w:t>Gama</w:t>
+            </w:r>
+          </w:p>
+        </w:tc>
+        <w:tc>
+          <w:tcPr>
+            <w:tcW w:w="1777" w:type="dxa"/>
+          </w:tcPr>
+          <w:p>
+            <w:r>
+              <w:t xml:space="preserve">Propriedade Rural </w:t>
+            </w:r>
+          </w:p>
+        </w:tc>
+        <w:tc>
+          <w:tcPr>
+            <w:tcW w:w="4948" w:type="dxa"/>
+          </w:tcPr>
+          <w:p>
+            <w:r>
+              <w:t>A área da propriedade é obrigatória</w:t>
+            </w:r>
+          </w:p>
+        </w:tc>
+        <w:tc>
+          <w:tcPr>
+            <w:tcW w:w="3478" w:type="dxa"/>
+          </w:tcPr>
+          <w:p/>
+        </w:tc>
+        <w:tc>
+          <w:tcPr>
+            <w:tcW w:w="1064" w:type="dxa"/>
+          </w:tcPr>
+          <w:p>
+            <w:r>
+              <w:t>OK</w:t>
+            </w:r>
+          </w:p>
+        </w:tc>
+      </w:tr>
+      <w:tr>
+        <w:tc>
+          <w:tcPr>
+            <w:tcW w:w="683" w:type="dxa"/>
+          </w:tcPr>
+          <w:p>
+            <w:pPr>
+              <w:pStyle w:val="PargrafodaLista"/>
+              <w:numPr>
+                <w:ilvl w:val="0"/>
+                <w:numId w:val="1"/>
+              </w:numPr>
+              <w:ind w:left="0" w:firstLine="0"/>
+            </w:pPr>
+          </w:p>
+        </w:tc>
+        <w:tc>
+          <w:tcPr>
+            <w:tcW w:w="1278" w:type="dxa"/>
+          </w:tcPr>
+          <w:p>
+            <w:r>
+              <w:t>11/07/2016</w:t>
+            </w:r>
+          </w:p>
+        </w:tc>
+        <w:tc>
+          <w:tcPr>
+            <w:tcW w:w="2441" w:type="dxa"/>
+          </w:tcPr>
+          <w:p>
+            <w:r>
+              <w:t>Gama</w:t>
+            </w:r>
+          </w:p>
+        </w:tc>
+        <w:tc>
+          <w:tcPr>
+            <w:tcW w:w="1777" w:type="dxa"/>
+          </w:tcPr>
+          <w:p>
+            <w:r>
+              <w:t>Pessoa</w:t>
+            </w:r>
+          </w:p>
+        </w:tc>
+        <w:tc>
+          <w:tcPr>
+            <w:tcW w:w="4948" w:type="dxa"/>
+          </w:tcPr>
+          <w:p>
+            <w:r>
+              <w:t>Vínculo com a propriedade rural não impede emissão do cartão do produtor</w:t>
+            </w:r>
+          </w:p>
+        </w:tc>
+        <w:tc>
+          <w:tcPr>
+            <w:tcW w:w="3478" w:type="dxa"/>
+          </w:tcPr>
+          <w:p/>
+        </w:tc>
+        <w:tc>
+          <w:tcPr>
+            <w:tcW w:w="1064" w:type="dxa"/>
+          </w:tcPr>
+          <w:p/>
+        </w:tc>
+      </w:tr>
+      <w:tr>
+        <w:tc>
+          <w:tcPr>
+            <w:tcW w:w="683" w:type="dxa"/>
+          </w:tcPr>
+          <w:p>
+            <w:pPr>
+              <w:pStyle w:val="PargrafodaLista"/>
+              <w:numPr>
+                <w:ilvl w:val="0"/>
+                <w:numId w:val="1"/>
+              </w:numPr>
+              <w:ind w:left="0" w:firstLine="0"/>
+            </w:pPr>
+          </w:p>
+        </w:tc>
+        <w:tc>
+          <w:tcPr>
+            <w:tcW w:w="1278" w:type="dxa"/>
+          </w:tcPr>
+          <w:p>
+            <w:r>
+              <w:t>11/07/2016</w:t>
+            </w:r>
+          </w:p>
+        </w:tc>
+        <w:tc>
+          <w:tcPr>
+            <w:tcW w:w="2441" w:type="dxa"/>
+          </w:tcPr>
+          <w:p>
+            <w:r>
+              <w:t>Gama</w:t>
+            </w:r>
+          </w:p>
+        </w:tc>
+        <w:tc>
+          <w:tcPr>
+            <w:tcW w:w="1777" w:type="dxa"/>
+          </w:tcPr>
+          <w:p>
+            <w:r>
+              <w:t>Pessoa</w:t>
+            </w:r>
+          </w:p>
+        </w:tc>
+        <w:tc>
+          <w:tcPr>
+            <w:tcW w:w="4948" w:type="dxa"/>
+          </w:tcPr>
+          <w:p>
+            <w:r>
+              <w:t xml:space="preserve">No caso de marido e mulher como fica a emissão da carteirinha? Pra quem? Pros </w:t>
+            </w:r>
+            <w:proofErr w:type="gramStart"/>
+            <w:r>
+              <w:t>2</w:t>
+            </w:r>
+            <w:proofErr w:type="gramEnd"/>
+            <w:r>
+              <w:t>? E a área da propriedade, como é compartilhada?</w:t>
+            </w:r>
+          </w:p>
+        </w:tc>
+        <w:tc>
+          <w:tcPr>
+            <w:tcW w:w="3478" w:type="dxa"/>
+          </w:tcPr>
+          <w:p/>
+        </w:tc>
+        <w:tc>
+          <w:tcPr>
+            <w:tcW w:w="1064" w:type="dxa"/>
+          </w:tcPr>
+          <w:p/>
+        </w:tc>
+      </w:tr>
+      <w:tr>
+        <w:tc>
+          <w:tcPr>
+            <w:tcW w:w="683" w:type="dxa"/>
+          </w:tcPr>
+          <w:p>
+            <w:pPr>
+              <w:pStyle w:val="PargrafodaLista"/>
+              <w:numPr>
+                <w:ilvl w:val="0"/>
+                <w:numId w:val="1"/>
+              </w:numPr>
+              <w:ind w:left="0" w:firstLine="0"/>
+            </w:pPr>
+          </w:p>
+        </w:tc>
+        <w:tc>
+          <w:tcPr>
+            <w:tcW w:w="1278" w:type="dxa"/>
+          </w:tcPr>
+          <w:p>
+            <w:r>
+              <w:t>11/07/2016</w:t>
+            </w:r>
+          </w:p>
+        </w:tc>
+        <w:tc>
+          <w:tcPr>
+            <w:tcW w:w="2441" w:type="dxa"/>
+          </w:tcPr>
+          <w:p>
+            <w:r>
+              <w:t>Gama</w:t>
+            </w:r>
+          </w:p>
+        </w:tc>
+        <w:tc>
+          <w:tcPr>
+            <w:tcW w:w="1777" w:type="dxa"/>
+          </w:tcPr>
+          <w:p>
+            <w:r>
+              <w:t>EMATER web</w:t>
+            </w:r>
+          </w:p>
+        </w:tc>
+        <w:tc>
+          <w:tcPr>
+            <w:tcW w:w="4948" w:type="dxa"/>
+          </w:tcPr>
+          <w:p>
+            <w:r>
+              <w:t>Proposta de implantação: alguns colegas serem destacados e utilizar exclusivamente o EMATER web. Ver com a COPER.</w:t>
+            </w:r>
+          </w:p>
+        </w:tc>
+        <w:tc>
+          <w:tcPr>
+            <w:tcW w:w="3478" w:type="dxa"/>
+          </w:tcPr>
+          <w:p/>
+        </w:tc>
+        <w:tc>
+          <w:tcPr>
+            <w:tcW w:w="1064" w:type="dxa"/>
+          </w:tcPr>
+          <w:p/>
+        </w:tc>
+      </w:tr>
+      <w:tr>
+        <w:tc>
+          <w:tcPr>
+            <w:tcW w:w="683" w:type="dxa"/>
+          </w:tcPr>
+          <w:p>
+            <w:pPr>
+              <w:pStyle w:val="PargrafodaLista"/>
+              <w:numPr>
+                <w:ilvl w:val="0"/>
+                <w:numId w:val="1"/>
+              </w:numPr>
+              <w:ind w:left="0" w:firstLine="0"/>
+            </w:pPr>
+          </w:p>
+        </w:tc>
+        <w:tc>
+          <w:tcPr>
+            <w:tcW w:w="1278" w:type="dxa"/>
+          </w:tcPr>
+          <w:p>
+            <w:r>
+              <w:t>17/07/2016</w:t>
+            </w:r>
+          </w:p>
+        </w:tc>
+        <w:tc>
+          <w:tcPr>
+            <w:tcW w:w="2441" w:type="dxa"/>
+          </w:tcPr>
+          <w:p>
+            <w:r>
+              <w:t>Rio Preto</w:t>
+            </w:r>
+          </w:p>
+        </w:tc>
+        <w:tc>
+          <w:tcPr>
+            <w:tcW w:w="1777" w:type="dxa"/>
+          </w:tcPr>
+          <w:p>
+            <w:r>
+              <w:t>EMATER web</w:t>
+            </w:r>
+          </w:p>
+        </w:tc>
+        <w:tc>
+          <w:tcPr>
+            <w:tcW w:w="4948" w:type="dxa"/>
+          </w:tcPr>
+          <w:p>
+            <w:r>
+              <w:t>O importador ignorou os beneficiários inativos. Utilizar esta informação para desliga-los das propriedades sem perder o vínculo histórico.</w:t>
+            </w:r>
+          </w:p>
+        </w:tc>
+        <w:tc>
+          <w:tcPr>
+            <w:tcW w:w="3478" w:type="dxa"/>
+          </w:tcPr>
+          <w:p/>
+        </w:tc>
+        <w:tc>
+          <w:tcPr>
+            <w:tcW w:w="1064" w:type="dxa"/>
+          </w:tcPr>
+          <w:p/>
+        </w:tc>
+      </w:tr>
+      <w:tr>
+        <w:tc>
+          <w:tcPr>
+            <w:tcW w:w="683" w:type="dxa"/>
+          </w:tcPr>
+          <w:p>
+            <w:pPr>
+              <w:pStyle w:val="PargrafodaLista"/>
+              <w:numPr>
+                <w:ilvl w:val="0"/>
+                <w:numId w:val="1"/>
+              </w:numPr>
+              <w:ind w:left="0" w:firstLine="0"/>
+            </w:pPr>
+          </w:p>
+        </w:tc>
+        <w:tc>
+          <w:tcPr>
+            <w:tcW w:w="1278" w:type="dxa"/>
+          </w:tcPr>
+          <w:p>
+            <w:r>
+              <w:t>17/07/2016</w:t>
+            </w:r>
+          </w:p>
+        </w:tc>
+        <w:tc>
+          <w:tcPr>
+            <w:tcW w:w="2441" w:type="dxa"/>
+          </w:tcPr>
+          <w:p>
+            <w:r>
+              <w:t>Rio Preto</w:t>
+            </w:r>
+          </w:p>
+        </w:tc>
+        <w:tc>
+          <w:tcPr>
+            <w:tcW w:w="1777" w:type="dxa"/>
+          </w:tcPr>
+          <w:p>
+            <w:r>
+              <w:t>EMATER web</w:t>
+            </w:r>
+          </w:p>
+        </w:tc>
+        <w:tc>
+          <w:tcPr>
+            <w:tcW w:w="4948" w:type="dxa"/>
+          </w:tcPr>
+          <w:p>
+            <w:r>
+              <w:t xml:space="preserve">A área explorada pelos beneficiários </w:t>
+            </w:r>
+            <w:r>
+              <w:t>deve ser limitada</w:t>
+            </w:r>
+            <w:r>
+              <w:t xml:space="preserve"> pelo tamanho da área da propriedade. </w:t>
             </w:r>
             <w:r>
               <w:lastRenderedPageBreak/>
-              <w:t>como ativo...</w:t>
-            </w:r>
-          </w:p>
-        </w:tc>
-        <w:tc>
-          <w:tcPr>
-            <w:tcW w:w="3478" w:type="dxa"/>
-          </w:tcPr>
-          <w:p/>
-        </w:tc>
-        <w:tc>
-          <w:tcPr>
-            <w:tcW w:w="1064" w:type="dxa"/>
-          </w:tcPr>
-          <w:p/>
+              <w:t>Devem ser feitos somatórios para criticar estes dados, regras devem ser definidas, tratar isto com avisos</w:t>
+            </w:r>
+          </w:p>
+        </w:tc>
+        <w:tc>
+          <w:tcPr>
+            <w:tcW w:w="3478" w:type="dxa"/>
+          </w:tcPr>
+          <w:p/>
+        </w:tc>
+        <w:tc>
+          <w:tcPr>
+            <w:tcW w:w="1064" w:type="dxa"/>
+          </w:tcPr>
+          <w:p/>
+        </w:tc>
+      </w:tr>
+      <w:tr>
+        <w:tc>
+          <w:tcPr>
+            <w:tcW w:w="683" w:type="dxa"/>
+          </w:tcPr>
+          <w:p>
+            <w:pPr>
+              <w:pStyle w:val="PargrafodaLista"/>
+              <w:numPr>
+                <w:ilvl w:val="0"/>
+                <w:numId w:val="1"/>
+              </w:numPr>
+              <w:ind w:left="0" w:firstLine="0"/>
+            </w:pPr>
+          </w:p>
+        </w:tc>
+        <w:tc>
+          <w:tcPr>
+            <w:tcW w:w="1278" w:type="dxa"/>
+          </w:tcPr>
+          <w:p>
+            <w:r>
+              <w:t>17/07/2016</w:t>
+            </w:r>
+          </w:p>
+        </w:tc>
+        <w:tc>
+          <w:tcPr>
+            <w:tcW w:w="2441" w:type="dxa"/>
+          </w:tcPr>
+          <w:p>
+            <w:r>
+              <w:t>Rio Preto</w:t>
+            </w:r>
+          </w:p>
+        </w:tc>
+        <w:tc>
+          <w:tcPr>
+            <w:tcW w:w="1777" w:type="dxa"/>
+          </w:tcPr>
+          <w:p>
+            <w:r>
+              <w:t>EMATER web</w:t>
+            </w:r>
+          </w:p>
+        </w:tc>
+        <w:tc>
+          <w:tcPr>
+            <w:tcW w:w="4948" w:type="dxa"/>
+          </w:tcPr>
+          <w:p>
+            <w:r>
+              <w:t>E-mail. Permitir envio pelo sistema</w:t>
+            </w:r>
+          </w:p>
+        </w:tc>
+        <w:tc>
+          <w:tcPr>
+            <w:tcW w:w="3478" w:type="dxa"/>
+          </w:tcPr>
+          <w:p/>
+        </w:tc>
+        <w:tc>
+          <w:tcPr>
+            <w:tcW w:w="1064" w:type="dxa"/>
+          </w:tcPr>
+          <w:p/>
+        </w:tc>
+      </w:tr>
+      <w:tr>
+        <w:tc>
+          <w:tcPr>
+            <w:tcW w:w="683" w:type="dxa"/>
+          </w:tcPr>
+          <w:p>
+            <w:pPr>
+              <w:pStyle w:val="PargrafodaLista"/>
+              <w:numPr>
+                <w:ilvl w:val="0"/>
+                <w:numId w:val="1"/>
+              </w:numPr>
+              <w:ind w:left="0" w:firstLine="0"/>
+            </w:pPr>
+          </w:p>
+        </w:tc>
+        <w:tc>
+          <w:tcPr>
+            <w:tcW w:w="1278" w:type="dxa"/>
+          </w:tcPr>
+          <w:p>
+            <w:r>
+              <w:t>17/07/2016</w:t>
+            </w:r>
+          </w:p>
+        </w:tc>
+        <w:tc>
+          <w:tcPr>
+            <w:tcW w:w="2441" w:type="dxa"/>
+          </w:tcPr>
+          <w:p>
+            <w:r>
+              <w:t>Rio Preto</w:t>
+            </w:r>
+          </w:p>
+        </w:tc>
+        <w:tc>
+          <w:tcPr>
+            <w:tcW w:w="1777" w:type="dxa"/>
+          </w:tcPr>
+          <w:p>
+            <w:r>
+              <w:t>EMATER web</w:t>
+            </w:r>
+          </w:p>
+        </w:tc>
+        <w:tc>
+          <w:tcPr>
+            <w:tcW w:w="4948" w:type="dxa"/>
+          </w:tcPr>
+          <w:p>
+            <w:r>
+              <w:t xml:space="preserve">E-mail. Permitir fazer mala direta, fazer </w:t>
+            </w:r>
+            <w:proofErr w:type="gramStart"/>
+            <w:r>
+              <w:t>menu</w:t>
+            </w:r>
+            <w:proofErr w:type="gramEnd"/>
+            <w:r>
+              <w:t xml:space="preserve"> para isso.</w:t>
+            </w:r>
+          </w:p>
+        </w:tc>
+        <w:tc>
+          <w:tcPr>
+            <w:tcW w:w="3478" w:type="dxa"/>
+          </w:tcPr>
+          <w:p/>
+        </w:tc>
+        <w:tc>
+          <w:tcPr>
+            <w:tcW w:w="1064" w:type="dxa"/>
+          </w:tcPr>
+          <w:p/>
+        </w:tc>
+      </w:tr>
+      <w:tr>
+        <w:tc>
+          <w:tcPr>
+            <w:tcW w:w="683" w:type="dxa"/>
+          </w:tcPr>
+          <w:p>
+            <w:pPr>
+              <w:pStyle w:val="PargrafodaLista"/>
+              <w:numPr>
+                <w:ilvl w:val="0"/>
+                <w:numId w:val="1"/>
+              </w:numPr>
+              <w:ind w:left="0" w:firstLine="0"/>
+            </w:pPr>
+          </w:p>
+        </w:tc>
+        <w:tc>
+          <w:tcPr>
+            <w:tcW w:w="1278" w:type="dxa"/>
+          </w:tcPr>
+          <w:p>
+            <w:r>
+              <w:t>17/07/2016</w:t>
+            </w:r>
+          </w:p>
+        </w:tc>
+        <w:tc>
+          <w:tcPr>
+            <w:tcW w:w="2441" w:type="dxa"/>
+          </w:tcPr>
+          <w:p>
+            <w:r>
+              <w:t>Rio Preto</w:t>
+            </w:r>
+          </w:p>
+        </w:tc>
+        <w:tc>
+          <w:tcPr>
+            <w:tcW w:w="1777" w:type="dxa"/>
+          </w:tcPr>
+          <w:p>
+            <w:r>
+              <w:t>Propriedade Rural</w:t>
+            </w:r>
+          </w:p>
+        </w:tc>
+        <w:tc>
+          <w:tcPr>
+            <w:tcW w:w="4948" w:type="dxa"/>
+          </w:tcPr>
+          <w:p>
+            <w:r>
+              <w:t>O campo outorga deve ser do tipo sim ou não. Está como ativo...</w:t>
+            </w:r>
+          </w:p>
+        </w:tc>
+        <w:tc>
+          <w:tcPr>
+            <w:tcW w:w="3478" w:type="dxa"/>
+          </w:tcPr>
+          <w:p/>
+        </w:tc>
+        <w:tc>
+          <w:tcPr>
+            <w:tcW w:w="1064" w:type="dxa"/>
+          </w:tcPr>
+          <w:p>
+            <w:r>
+              <w:t>OK</w:t>
+            </w:r>
+          </w:p>
         </w:tc>
       </w:tr>
       <w:tr>

</xml_diff>

<commit_message>
validação telefone, email e endereço, para marcar o principal quando inserido.
</commit_message>
<xml_diff>
--- a/aterwebsrv/doc/atividades/ajustes.docx
+++ b/aterwebsrv/doc/atividades/ajustes.docx
@@ -434,7 +434,11 @@
             <w:tcW w:w="408" w:type="pct"/>
           </w:tcPr>
           <w:p>
-            <w:proofErr w:type="gramStart"/>
+            <w:pPr>
+              <w:rPr>
+                <w:u w:val="single"/>
+              </w:rPr>
+            </w:pPr>
             <w:r>
               <w:t>OK</w:t>
             </w:r>
@@ -445,26 +449,7 @@
               <w:t xml:space="preserve"> </w:t>
             </w:r>
             <w:r>
-              <w:t xml:space="preserve">(Guilherme) </w:t>
-            </w:r>
-            <w:r>
-              <w:rPr>
-                <w:color w:val="FF0000"/>
-              </w:rPr>
-              <w:t>Utilizar a validação de e-mail do projeto ata</w:t>
-            </w:r>
-            <w:r>
-              <w:rPr>
-                <w:color w:val="FF0000"/>
-              </w:rPr>
-              <w:t>, falta</w:t>
-            </w:r>
-            <w:proofErr w:type="gramEnd"/>
-            <w:r>
-              <w:rPr>
-                <w:color w:val="FF0000"/>
-              </w:rPr>
-              <w:t xml:space="preserve"> iniciar marcado o primeiro item inserido em cada uma das listas</w:t>
+              <w:t>(Guilherme)</w:t>
             </w:r>
           </w:p>
         </w:tc>
@@ -848,14 +833,7 @@
               <w:rPr>
                 <w:color w:val="FF0000"/>
               </w:rPr>
-              <w:t>ui-number-</w:t>
-            </w:r>
-            <w:r>
-              <w:rPr>
-                <w:color w:val="FF0000"/>
-              </w:rPr>
-              <w:lastRenderedPageBreak/>
-              <w:t>mask</w:t>
+              <w:t>ui-number-mask</w:t>
             </w:r>
             <w:proofErr w:type="spellEnd"/>
             <w:proofErr w:type="gramStart"/>
@@ -1181,17 +1159,26 @@
           </w:tcPr>
           <w:p>
             <w:r>
-              <w:t>Propriedade Rural</w:t>
-            </w:r>
-          </w:p>
-        </w:tc>
-        <w:tc>
-          <w:tcPr>
-            <w:tcW w:w="1584" w:type="pct"/>
-          </w:tcPr>
-          <w:p>
-            <w:r>
-              <w:t>O campo outorga deve ser do tipo sim ou não. Está como ativo...</w:t>
+              <w:t xml:space="preserve">Propriedade </w:t>
+            </w:r>
+            <w:r>
+              <w:lastRenderedPageBreak/>
+              <w:t>Rural</w:t>
+            </w:r>
+          </w:p>
+        </w:tc>
+        <w:tc>
+          <w:tcPr>
+            <w:tcW w:w="1584" w:type="pct"/>
+          </w:tcPr>
+          <w:p>
+            <w:r>
+              <w:lastRenderedPageBreak/>
+              <w:t xml:space="preserve">O campo outorga deve ser do tipo sim ou não. Está </w:t>
+            </w:r>
+            <w:r>
+              <w:lastRenderedPageBreak/>
+              <w:t>como ativo...</w:t>
             </w:r>
           </w:p>
         </w:tc>
@@ -1213,7 +1200,11 @@
               <w:t>,</w:t>
             </w:r>
             <w:r>
-              <w:t xml:space="preserve"> (Guilherme)</w:t>
+              <w:t xml:space="preserve"> </w:t>
+            </w:r>
+            <w:r>
+              <w:lastRenderedPageBreak/>
+              <w:t>(Guilherme)</w:t>
             </w:r>
           </w:p>
         </w:tc>
@@ -2580,7 +2571,11 @@
           </w:tcPr>
           <w:p>
             <w:r>
-              <w:t>Após envio da senha do usuário a conta fica automaticamente expirada</w:t>
+              <w:t xml:space="preserve">Após envio da senha do usuário a conta fica </w:t>
+            </w:r>
+            <w:r>
+              <w:lastRenderedPageBreak/>
+              <w:t>automaticamente expirada</w:t>
             </w:r>
           </w:p>
         </w:tc>
@@ -3718,11 +3713,177 @@
           </w:tcPr>
           <w:p>
             <w:r>
-              <w:t xml:space="preserve">EMATER </w:t>
+              <w:t>EMATER web</w:t>
+            </w:r>
+          </w:p>
+        </w:tc>
+        <w:tc>
+          <w:tcPr>
+            <w:tcW w:w="1584" w:type="pct"/>
+          </w:tcPr>
+          <w:p>
+            <w:r>
+              <w:t xml:space="preserve">O responsável pela inclusão no </w:t>
+            </w:r>
+            <w:proofErr w:type="spellStart"/>
+            <w:r>
+              <w:t>Sisater</w:t>
+            </w:r>
+            <w:proofErr w:type="spellEnd"/>
+            <w:r>
+              <w:t xml:space="preserve"> será a pessoa que incluiu o dado no EMATER web e o usuário EMATER será o último que atualizou o sistema. Após isso o comportamento padrão seguirá. Também tem a sugestão de tanto inclusão quanto alteração tenha o mesmo nome, ver com o grupo o que seria melhor</w:t>
+            </w:r>
+          </w:p>
+        </w:tc>
+        <w:tc>
+          <w:tcPr>
+            <w:tcW w:w="833" w:type="pct"/>
+          </w:tcPr>
+          <w:p/>
+        </w:tc>
+        <w:tc>
+          <w:tcPr>
+            <w:tcW w:w="408" w:type="pct"/>
+          </w:tcPr>
+          <w:p/>
+        </w:tc>
+        <w:tc>
+          <w:tcPr>
+            <w:tcW w:w="517" w:type="pct"/>
+          </w:tcPr>
+          <w:p/>
+        </w:tc>
+      </w:tr>
+      <w:tr>
+        <w:tc>
+          <w:tcPr>
+            <w:tcW w:w="139" w:type="pct"/>
+          </w:tcPr>
+          <w:p>
+            <w:pPr>
+              <w:pStyle w:val="PargrafodaLista"/>
+              <w:numPr>
+                <w:ilvl w:val="0"/>
+                <w:numId w:val="1"/>
+              </w:numPr>
+              <w:ind w:left="0" w:firstLine="0"/>
+            </w:pPr>
+          </w:p>
+        </w:tc>
+        <w:tc>
+          <w:tcPr>
+            <w:tcW w:w="409" w:type="pct"/>
+          </w:tcPr>
+          <w:p>
+            <w:r>
+              <w:t>11/07/2016</w:t>
+            </w:r>
+          </w:p>
+        </w:tc>
+        <w:tc>
+          <w:tcPr>
+            <w:tcW w:w="647" w:type="pct"/>
+          </w:tcPr>
+          <w:p>
+            <w:r>
+              <w:t>Gama</w:t>
+            </w:r>
+          </w:p>
+        </w:tc>
+        <w:tc>
+          <w:tcPr>
+            <w:tcW w:w="462" w:type="pct"/>
+          </w:tcPr>
+          <w:p>
+            <w:r>
+              <w:t>EMATER web</w:t>
+            </w:r>
+          </w:p>
+        </w:tc>
+        <w:tc>
+          <w:tcPr>
+            <w:tcW w:w="1584" w:type="pct"/>
+          </w:tcPr>
+          <w:p>
+            <w:r>
+              <w:t xml:space="preserve">Para identificar os responsáveis pela mudança nos cadastro utilizar o nome completo ao invés do </w:t>
+            </w:r>
+            <w:proofErr w:type="spellStart"/>
+            <w:r>
+              <w:t>login</w:t>
+            </w:r>
+            <w:proofErr w:type="spellEnd"/>
+            <w:r>
+              <w:t>/apelido (fazer link para a ficha do técnico para ver maiores detalhes)</w:t>
+            </w:r>
+          </w:p>
+        </w:tc>
+        <w:tc>
+          <w:tcPr>
+            <w:tcW w:w="833" w:type="pct"/>
+          </w:tcPr>
+          <w:p/>
+        </w:tc>
+        <w:tc>
+          <w:tcPr>
+            <w:tcW w:w="408" w:type="pct"/>
+          </w:tcPr>
+          <w:p/>
+        </w:tc>
+        <w:tc>
+          <w:tcPr>
+            <w:tcW w:w="517" w:type="pct"/>
+          </w:tcPr>
+          <w:p/>
+        </w:tc>
+      </w:tr>
+      <w:tr>
+        <w:tc>
+          <w:tcPr>
+            <w:tcW w:w="139" w:type="pct"/>
+          </w:tcPr>
+          <w:p>
+            <w:pPr>
+              <w:pStyle w:val="PargrafodaLista"/>
+              <w:numPr>
+                <w:ilvl w:val="0"/>
+                <w:numId w:val="1"/>
+              </w:numPr>
+              <w:ind w:left="0" w:firstLine="0"/>
+            </w:pPr>
+          </w:p>
+        </w:tc>
+        <w:tc>
+          <w:tcPr>
+            <w:tcW w:w="409" w:type="pct"/>
+          </w:tcPr>
+          <w:p>
+            <w:r>
+              <w:t>11/07/2016</w:t>
+            </w:r>
+          </w:p>
+        </w:tc>
+        <w:tc>
+          <w:tcPr>
+            <w:tcW w:w="647" w:type="pct"/>
+          </w:tcPr>
+          <w:p>
+            <w:r>
+              <w:t>Gama</w:t>
+            </w:r>
+          </w:p>
+        </w:tc>
+        <w:tc>
+          <w:tcPr>
+            <w:tcW w:w="462" w:type="pct"/>
+          </w:tcPr>
+          <w:p>
+            <w:r>
+              <w:t xml:space="preserve">Painel de </w:t>
             </w:r>
             <w:r>
               <w:lastRenderedPageBreak/>
-              <w:t>web</w:t>
+              <w:t>Resultados</w:t>
             </w:r>
           </w:p>
         </w:tc>
@@ -3733,176 +3894,6 @@
           <w:p>
             <w:r>
               <w:lastRenderedPageBreak/>
-              <w:t xml:space="preserve">O responsável pela inclusão no </w:t>
-            </w:r>
-            <w:proofErr w:type="spellStart"/>
-            <w:r>
-              <w:t>Sisater</w:t>
-            </w:r>
-            <w:proofErr w:type="spellEnd"/>
-            <w:r>
-              <w:t xml:space="preserve"> será a pessoa </w:t>
-            </w:r>
-            <w:r>
-              <w:lastRenderedPageBreak/>
-              <w:t>que incluiu o dado no EMATER web e o usuário EMATER será o último que atualizou o sistema. Após isso o comportamento padrão seguirá. Também tem a sugestão de tanto inclusão quanto alteração tenha o mesmo nome, ver com o grupo o que seria melhor</w:t>
-            </w:r>
-          </w:p>
-        </w:tc>
-        <w:tc>
-          <w:tcPr>
-            <w:tcW w:w="833" w:type="pct"/>
-          </w:tcPr>
-          <w:p/>
-        </w:tc>
-        <w:tc>
-          <w:tcPr>
-            <w:tcW w:w="408" w:type="pct"/>
-          </w:tcPr>
-          <w:p/>
-        </w:tc>
-        <w:tc>
-          <w:tcPr>
-            <w:tcW w:w="517" w:type="pct"/>
-          </w:tcPr>
-          <w:p/>
-        </w:tc>
-      </w:tr>
-      <w:tr>
-        <w:tc>
-          <w:tcPr>
-            <w:tcW w:w="139" w:type="pct"/>
-          </w:tcPr>
-          <w:p>
-            <w:pPr>
-              <w:pStyle w:val="PargrafodaLista"/>
-              <w:numPr>
-                <w:ilvl w:val="0"/>
-                <w:numId w:val="1"/>
-              </w:numPr>
-              <w:ind w:left="0" w:firstLine="0"/>
-            </w:pPr>
-          </w:p>
-        </w:tc>
-        <w:tc>
-          <w:tcPr>
-            <w:tcW w:w="409" w:type="pct"/>
-          </w:tcPr>
-          <w:p>
-            <w:r>
-              <w:t>11/07/2016</w:t>
-            </w:r>
-          </w:p>
-        </w:tc>
-        <w:tc>
-          <w:tcPr>
-            <w:tcW w:w="647" w:type="pct"/>
-          </w:tcPr>
-          <w:p>
-            <w:r>
-              <w:t>Gama</w:t>
-            </w:r>
-          </w:p>
-        </w:tc>
-        <w:tc>
-          <w:tcPr>
-            <w:tcW w:w="462" w:type="pct"/>
-          </w:tcPr>
-          <w:p>
-            <w:r>
-              <w:t>EMATER web</w:t>
-            </w:r>
-          </w:p>
-        </w:tc>
-        <w:tc>
-          <w:tcPr>
-            <w:tcW w:w="1584" w:type="pct"/>
-          </w:tcPr>
-          <w:p>
-            <w:r>
-              <w:t xml:space="preserve">Para identificar os responsáveis pela mudança nos cadastro utilizar o nome completo ao invés do </w:t>
-            </w:r>
-            <w:proofErr w:type="spellStart"/>
-            <w:r>
-              <w:t>login</w:t>
-            </w:r>
-            <w:proofErr w:type="spellEnd"/>
-            <w:r>
-              <w:t>/apelido (fazer link para a ficha do técnico para ver maiores detalhes)</w:t>
-            </w:r>
-          </w:p>
-        </w:tc>
-        <w:tc>
-          <w:tcPr>
-            <w:tcW w:w="833" w:type="pct"/>
-          </w:tcPr>
-          <w:p/>
-        </w:tc>
-        <w:tc>
-          <w:tcPr>
-            <w:tcW w:w="408" w:type="pct"/>
-          </w:tcPr>
-          <w:p/>
-        </w:tc>
-        <w:tc>
-          <w:tcPr>
-            <w:tcW w:w="517" w:type="pct"/>
-          </w:tcPr>
-          <w:p/>
-        </w:tc>
-      </w:tr>
-      <w:tr>
-        <w:tc>
-          <w:tcPr>
-            <w:tcW w:w="139" w:type="pct"/>
-          </w:tcPr>
-          <w:p>
-            <w:pPr>
-              <w:pStyle w:val="PargrafodaLista"/>
-              <w:numPr>
-                <w:ilvl w:val="0"/>
-                <w:numId w:val="1"/>
-              </w:numPr>
-              <w:ind w:left="0" w:firstLine="0"/>
-            </w:pPr>
-          </w:p>
-        </w:tc>
-        <w:tc>
-          <w:tcPr>
-            <w:tcW w:w="409" w:type="pct"/>
-          </w:tcPr>
-          <w:p>
-            <w:r>
-              <w:t>11/07/2016</w:t>
-            </w:r>
-          </w:p>
-        </w:tc>
-        <w:tc>
-          <w:tcPr>
-            <w:tcW w:w="647" w:type="pct"/>
-          </w:tcPr>
-          <w:p>
-            <w:r>
-              <w:t>Gama</w:t>
-            </w:r>
-          </w:p>
-        </w:tc>
-        <w:tc>
-          <w:tcPr>
-            <w:tcW w:w="462" w:type="pct"/>
-          </w:tcPr>
-          <w:p>
-            <w:r>
-              <w:t>Painel de Resultados</w:t>
-            </w:r>
-          </w:p>
-        </w:tc>
-        <w:tc>
-          <w:tcPr>
-            <w:tcW w:w="1584" w:type="pct"/>
-          </w:tcPr>
-          <w:p>
-            <w:r>
               <w:t>Checar campos com o Oséias</w:t>
             </w:r>
           </w:p>

</xml_diff>